<commit_message>
Update SequenceDiagram.docx , fix font, title Add jpos tren LINUX.docx, build and run JPOS on LINUX OS
</commit_message>
<xml_diff>
--- a/Document/SequenceDiagram.docx
+++ b/Document/SequenceDiagram.docx
@@ -7,20 +7,23 @@
         <w:pStyle w:val="Title"/>
         <w:jc w:val="right"/>
         <w:rPr>
-          <w:lang w:val="en-US"/>
-        </w:rPr>
-      </w:pPr>
-    </w:p>
-    <w:p>
-      <w:pPr>
-        <w:rPr>
-          <w:lang w:val="en-US"/>
-        </w:rPr>
-      </w:pPr>
-    </w:p>
-    <w:p>
-      <w:pPr>
-        <w:rPr>
+          <w:rFonts w:cs="Arial"/>
+          <w:lang w:val="en-US"/>
+        </w:rPr>
+      </w:pPr>
+    </w:p>
+    <w:p>
+      <w:pPr>
+        <w:rPr>
+          <w:rFonts w:ascii="Arial" w:hAnsi="Arial" w:cs="Arial"/>
+          <w:lang w:val="en-US"/>
+        </w:rPr>
+      </w:pPr>
+    </w:p>
+    <w:p>
+      <w:pPr>
+        <w:rPr>
+          <w:rFonts w:ascii="Arial" w:hAnsi="Arial" w:cs="Arial"/>
           <w:lang w:val="en-US"/>
         </w:rPr>
       </w:pPr>
@@ -30,6 +33,7 @@
         <w:pStyle w:val="Title"/>
         <w:jc w:val="right"/>
         <w:rPr>
+          <w:rFonts w:cs="Arial"/>
           <w:lang w:val="en-US"/>
         </w:rPr>
       </w:pPr>
@@ -39,6 +43,7 @@
         <w:pStyle w:val="Title"/>
         <w:jc w:val="right"/>
         <w:rPr>
+          <w:rFonts w:cs="Arial"/>
           <w:lang w:val="en-US"/>
         </w:rPr>
       </w:pPr>
@@ -48,6 +53,7 @@
         <w:pStyle w:val="Title"/>
         <w:jc w:val="right"/>
         <w:rPr>
+          <w:rFonts w:cs="Arial"/>
           <w:lang w:val="en-US"/>
         </w:rPr>
       </w:pPr>
@@ -57,19 +63,29 @@
         <w:pStyle w:val="Title"/>
         <w:jc w:val="right"/>
         <w:rPr>
-          <w:lang w:val="en-US"/>
-        </w:rPr>
-      </w:pPr>
-      <w:r>
-        <w:rPr>
-          <w:lang w:val="en-US"/>
-        </w:rPr>
-        <w:t>Thiết kế dữ liệu cho  dự án quản lý khách hàng thân thiết.(LMS server)</w:t>
-      </w:r>
-    </w:p>
-    <w:p>
-      <w:pPr>
-        <w:rPr>
+          <w:rFonts w:cs="Arial"/>
+          <w:lang w:val="en-US"/>
+        </w:rPr>
+      </w:pPr>
+      <w:r>
+        <w:rPr>
+          <w:rFonts w:cs="Arial"/>
+          <w:lang w:val="en-US"/>
+        </w:rPr>
+        <w:t>Sequence Diagram</w:t>
+      </w:r>
+      <w:r>
+        <w:rPr>
+          <w:rFonts w:cs="Arial"/>
+          <w:lang w:val="en-US"/>
+        </w:rPr>
+        <w:t>.(LMS server)</w:t>
+      </w:r>
+    </w:p>
+    <w:p>
+      <w:pPr>
+        <w:rPr>
+          <w:rFonts w:ascii="Arial" w:hAnsi="Arial" w:cs="Arial"/>
           <w:lang w:val="en-US"/>
         </w:rPr>
       </w:pPr>
@@ -78,7 +94,7 @@
       <w:pPr>
         <w:jc w:val="right"/>
         <w:rPr>
-          <w:rFonts w:ascii="Arial" w:hAnsi="Arial"/>
+          <w:rFonts w:ascii="Arial" w:hAnsi="Arial" w:cs="Arial"/>
           <w:sz w:val="34"/>
           <w:szCs w:val="30"/>
           <w:lang w:val="en-US"/>
@@ -86,21 +102,12 @@
       </w:pPr>
       <w:r>
         <w:rPr>
-          <w:rFonts w:ascii="Arial" w:hAnsi="Arial"/>
+          <w:rFonts w:ascii="Arial" w:hAnsi="Arial" w:cs="Arial"/>
           <w:sz w:val="34"/>
           <w:szCs w:val="30"/>
           <w:lang w:val="en-US"/>
         </w:rPr>
-        <w:t>Version</w:t>
-      </w:r>
-      <w:r>
-        <w:rPr>
-          <w:rFonts w:ascii="Arial" w:hAnsi="Arial"/>
-          <w:sz w:val="34"/>
-          <w:szCs w:val="30"/>
-          <w:lang w:val="en-US"/>
-        </w:rPr>
-        <w:t xml:space="preserve"> 1.1</w:t>
+        <w:t>Version 1.1</w:t>
       </w:r>
     </w:p>
     <w:p>
@@ -108,48 +115,55 @@
         <w:pStyle w:val="Title"/>
         <w:jc w:val="both"/>
         <w:rPr>
-          <w:lang w:val="en-US"/>
-        </w:rPr>
-      </w:pPr>
-    </w:p>
-    <w:p>
-      <w:pPr>
-        <w:rPr>
-          <w:lang w:val="en-US"/>
-        </w:rPr>
-      </w:pPr>
-    </w:p>
-    <w:p>
-      <w:pPr>
-        <w:rPr>
-          <w:lang w:val="en-US"/>
-        </w:rPr>
-      </w:pPr>
-    </w:p>
-    <w:p>
-      <w:pPr>
-        <w:rPr>
-          <w:lang w:val="en-US"/>
-        </w:rPr>
-      </w:pPr>
-    </w:p>
-    <w:p>
-      <w:pPr>
-        <w:rPr>
-          <w:lang w:val="en-US"/>
-        </w:rPr>
-      </w:pPr>
-    </w:p>
-    <w:p>
-      <w:pPr>
-        <w:rPr>
-          <w:lang w:val="en-US"/>
-        </w:rPr>
-      </w:pPr>
-    </w:p>
-    <w:p>
-      <w:pPr>
-        <w:rPr>
+          <w:rFonts w:cs="Arial"/>
+          <w:lang w:val="en-US"/>
+        </w:rPr>
+      </w:pPr>
+    </w:p>
+    <w:p>
+      <w:pPr>
+        <w:rPr>
+          <w:rFonts w:ascii="Arial" w:hAnsi="Arial" w:cs="Arial"/>
+          <w:lang w:val="en-US"/>
+        </w:rPr>
+      </w:pPr>
+    </w:p>
+    <w:p>
+      <w:pPr>
+        <w:rPr>
+          <w:rFonts w:ascii="Arial" w:hAnsi="Arial" w:cs="Arial"/>
+          <w:lang w:val="en-US"/>
+        </w:rPr>
+      </w:pPr>
+    </w:p>
+    <w:p>
+      <w:pPr>
+        <w:rPr>
+          <w:rFonts w:ascii="Arial" w:hAnsi="Arial" w:cs="Arial"/>
+          <w:lang w:val="en-US"/>
+        </w:rPr>
+      </w:pPr>
+    </w:p>
+    <w:p>
+      <w:pPr>
+        <w:rPr>
+          <w:rFonts w:ascii="Arial" w:hAnsi="Arial" w:cs="Arial"/>
+          <w:lang w:val="en-US"/>
+        </w:rPr>
+      </w:pPr>
+    </w:p>
+    <w:p>
+      <w:pPr>
+        <w:rPr>
+          <w:rFonts w:ascii="Arial" w:hAnsi="Arial" w:cs="Arial"/>
+          <w:lang w:val="en-US"/>
+        </w:rPr>
+      </w:pPr>
+    </w:p>
+    <w:p>
+      <w:pPr>
+        <w:rPr>
+          <w:rFonts w:ascii="Arial" w:hAnsi="Arial" w:cs="Arial"/>
           <w:lang w:val="en-US"/>
         </w:rPr>
       </w:pPr>
@@ -171,16 +185,7 @@
           <w:szCs w:val="30"/>
           <w:lang w:val="en-US"/>
         </w:rPr>
-        <w:t>Giảng</w:t>
-      </w:r>
-      <w:r>
-        <w:rPr>
-          <w:rFonts w:ascii="Arial" w:hAnsi="Arial" w:cs="Arial"/>
-          <w:sz w:val="30"/>
-          <w:szCs w:val="30"/>
-          <w:lang w:val="en-US"/>
-        </w:rPr>
-        <w:t xml:space="preserve"> viên hướng dẫn</w:t>
+        <w:t>Giảng viên hướng dẫn</w:t>
       </w:r>
     </w:p>
     <w:p>
@@ -188,12 +193,14 @@
         <w:ind w:left="2880" w:firstLine="720"/>
         <w:jc w:val="both"/>
         <w:rPr>
+          <w:rFonts w:ascii="Arial" w:hAnsi="Arial" w:cs="Arial"/>
           <w:sz w:val="26"/>
           <w:szCs w:val="26"/>
         </w:rPr>
       </w:pPr>
       <w:r>
         <w:rPr>
+          <w:rFonts w:ascii="Arial" w:hAnsi="Arial" w:cs="Arial"/>
           <w:sz w:val="26"/>
           <w:szCs w:val="26"/>
         </w:rPr>
@@ -244,6 +251,7 @@
       </w:pPr>
       <w:r>
         <w:rPr>
+          <w:rFonts w:ascii="Arial" w:hAnsi="Arial" w:cs="Arial"/>
           <w:sz w:val="26"/>
           <w:szCs w:val="26"/>
         </w:rPr>
@@ -264,6 +272,7 @@
       <w:pPr>
         <w:jc w:val="center"/>
         <w:rPr>
+          <w:rFonts w:ascii="Arial" w:hAnsi="Arial" w:cs="Arial"/>
           <w:sz w:val="26"/>
           <w:szCs w:val="26"/>
           <w:lang w:val="en-US"/>
@@ -271,6 +280,7 @@
       </w:pPr>
       <w:r>
         <w:rPr>
+          <w:rFonts w:ascii="Arial" w:hAnsi="Arial" w:cs="Arial"/>
           <w:sz w:val="26"/>
           <w:szCs w:val="26"/>
         </w:rPr>
@@ -285,7 +295,7 @@
           <w:lang w:val="en-US"/>
         </w:rPr>
         <w:sectPr>
-          <w:headerReference w:type="default" r:id="rId7"/>
+          <w:headerReference w:type="default" r:id="rId8"/>
           <w:pgSz w:w="12240" w:h="15840" w:code="1"/>
           <w:pgMar w:top="1440" w:right="1440" w:bottom="1440" w:left="1440" w:header="720" w:footer="720" w:gutter="0"/>
           <w:cols w:space="720"/>
@@ -297,7 +307,7 @@
       <w:pPr>
         <w:jc w:val="center"/>
         <w:rPr>
-          <w:rFonts w:ascii="Arial" w:eastAsia="SimSun" w:hAnsi="Arial"/>
+          <w:rFonts w:ascii="Arial" w:eastAsia="SimSun" w:hAnsi="Arial" w:cs="Arial"/>
           <w:b/>
           <w:sz w:val="36"/>
           <w:lang w:val="en-US"/>
@@ -305,7 +315,7 @@
       </w:pPr>
       <w:r>
         <w:rPr>
-          <w:rFonts w:ascii="Arial" w:eastAsia="SimSun" w:hAnsi="Arial"/>
+          <w:rFonts w:ascii="Arial" w:eastAsia="SimSun" w:hAnsi="Arial" w:cs="Arial"/>
           <w:b/>
           <w:sz w:val="36"/>
           <w:lang w:val="en-US"/>
@@ -318,7 +328,7 @@
       <w:pPr>
         <w:jc w:val="both"/>
         <w:rPr>
-          <w:rFonts w:eastAsia="SimSun"/>
+          <w:rFonts w:ascii="Arial" w:eastAsia="SimSun" w:hAnsi="Arial" w:cs="Arial"/>
           <w:lang w:val="en-US"/>
         </w:rPr>
       </w:pPr>
@@ -344,12 +354,6 @@
         <w:gridCol w:w="2304"/>
       </w:tblGrid>
       <w:tr>
-        <w:tblPrEx>
-          <w:tblCellMar>
-            <w:top w:w="0" w:type="dxa"/>
-            <w:bottom w:w="0" w:type="dxa"/>
-          </w:tblCellMar>
-        </w:tblPrEx>
         <w:tc>
           <w:tcPr>
             <w:tcW w:w="2093" w:type="dxa"/>
@@ -366,14 +370,14 @@
               <w:spacing w:after="120"/>
               <w:jc w:val="center"/>
               <w:rPr>
-                <w:rFonts w:eastAsia="SimSun"/>
+                <w:rFonts w:ascii="Arial" w:eastAsia="SimSun" w:hAnsi="Arial" w:cs="Arial"/>
                 <w:b/>
                 <w:lang w:val="en-US"/>
               </w:rPr>
             </w:pPr>
             <w:r>
               <w:rPr>
-                <w:rFonts w:eastAsia="SimSun"/>
+                <w:rFonts w:ascii="Arial" w:eastAsia="SimSun" w:hAnsi="Arial" w:cs="Arial"/>
                 <w:b/>
                 <w:lang w:val="en-US"/>
               </w:rPr>
@@ -397,14 +401,14 @@
               <w:spacing w:after="120"/>
               <w:jc w:val="center"/>
               <w:rPr>
-                <w:rFonts w:eastAsia="SimSun"/>
+                <w:rFonts w:ascii="Arial" w:eastAsia="SimSun" w:hAnsi="Arial" w:cs="Arial"/>
                 <w:b/>
                 <w:lang w:val="en-US"/>
               </w:rPr>
             </w:pPr>
             <w:r>
               <w:rPr>
-                <w:rFonts w:eastAsia="SimSun"/>
+                <w:rFonts w:ascii="Arial" w:eastAsia="SimSun" w:hAnsi="Arial" w:cs="Arial"/>
                 <w:b/>
                 <w:lang w:val="en-US"/>
               </w:rPr>
@@ -428,14 +432,14 @@
               <w:spacing w:after="120"/>
               <w:jc w:val="center"/>
               <w:rPr>
-                <w:rFonts w:eastAsia="SimSun"/>
+                <w:rFonts w:ascii="Arial" w:eastAsia="SimSun" w:hAnsi="Arial" w:cs="Arial"/>
                 <w:b/>
                 <w:lang w:val="en-US"/>
               </w:rPr>
             </w:pPr>
             <w:r>
               <w:rPr>
-                <w:rFonts w:eastAsia="SimSun"/>
+                <w:rFonts w:ascii="Arial" w:eastAsia="SimSun" w:hAnsi="Arial" w:cs="Arial"/>
                 <w:b/>
                 <w:lang w:val="en-US"/>
               </w:rPr>
@@ -459,14 +463,14 @@
               <w:spacing w:after="120"/>
               <w:jc w:val="center"/>
               <w:rPr>
-                <w:rFonts w:eastAsia="SimSun"/>
+                <w:rFonts w:ascii="Arial" w:eastAsia="SimSun" w:hAnsi="Arial" w:cs="Arial"/>
                 <w:b/>
                 <w:lang w:val="en-US"/>
               </w:rPr>
             </w:pPr>
             <w:r>
               <w:rPr>
-                <w:rFonts w:eastAsia="SimSun"/>
+                <w:rFonts w:ascii="Arial" w:eastAsia="SimSun" w:hAnsi="Arial" w:cs="Arial"/>
                 <w:b/>
                 <w:lang w:val="en-US"/>
               </w:rPr>
@@ -476,12 +480,6 @@
         </w:tc>
       </w:tr>
       <w:tr>
-        <w:tblPrEx>
-          <w:tblCellMar>
-            <w:top w:w="0" w:type="dxa"/>
-            <w:bottom w:w="0" w:type="dxa"/>
-          </w:tblCellMar>
-        </w:tblPrEx>
         <w:tc>
           <w:tcPr>
             <w:tcW w:w="2093" w:type="dxa"/>
@@ -498,20 +496,20 @@
               <w:spacing w:after="120"/>
               <w:jc w:val="center"/>
               <w:rPr>
-                <w:rFonts w:eastAsia="SimSun"/>
+                <w:rFonts w:ascii="Arial" w:eastAsia="SimSun" w:hAnsi="Arial" w:cs="Arial"/>
                 <w:lang w:val="en-US"/>
               </w:rPr>
             </w:pPr>
             <w:r>
               <w:rPr>
-                <w:rFonts w:eastAsia="SimSun"/>
+                <w:rFonts w:ascii="Arial" w:eastAsia="SimSun" w:hAnsi="Arial" w:cs="Arial"/>
                 <w:lang w:val="en-US"/>
               </w:rPr>
               <w:t>26</w:t>
             </w:r>
             <w:r>
               <w:rPr>
-                <w:rFonts w:eastAsia="SimSun"/>
+                <w:rFonts w:ascii="Arial" w:eastAsia="SimSun" w:hAnsi="Arial" w:cs="Arial"/>
                 <w:lang w:val="en-US"/>
               </w:rPr>
               <w:t>/03/2010</w:t>
@@ -534,13 +532,13 @@
               <w:spacing w:after="120"/>
               <w:jc w:val="center"/>
               <w:rPr>
-                <w:rFonts w:eastAsia="SimSun"/>
+                <w:rFonts w:ascii="Arial" w:eastAsia="SimSun" w:hAnsi="Arial" w:cs="Arial"/>
                 <w:lang w:val="en-US"/>
               </w:rPr>
             </w:pPr>
             <w:r>
               <w:rPr>
-                <w:rFonts w:eastAsia="SimSun"/>
+                <w:rFonts w:ascii="Arial" w:eastAsia="SimSun" w:hAnsi="Arial" w:cs="Arial"/>
                 <w:lang w:val="en-US"/>
               </w:rPr>
               <w:t>1.0</w:t>
@@ -563,13 +561,13 @@
               <w:spacing w:after="120"/>
               <w:jc w:val="both"/>
               <w:rPr>
-                <w:rFonts w:eastAsia="SimSun"/>
+                <w:rFonts w:ascii="Arial" w:eastAsia="SimSun" w:hAnsi="Arial" w:cs="Arial"/>
                 <w:lang w:val="en-US"/>
               </w:rPr>
             </w:pPr>
             <w:r>
               <w:rPr>
-                <w:rFonts w:eastAsia="SimSun"/>
+                <w:rFonts w:ascii="Arial" w:eastAsia="SimSun" w:hAnsi="Arial" w:cs="Arial"/>
                 <w:lang w:val="en-US"/>
               </w:rPr>
               <w:t>Khởi tạo tài liệu</w:t>
@@ -592,13 +590,13 @@
               <w:spacing w:after="120"/>
               <w:jc w:val="both"/>
               <w:rPr>
-                <w:rFonts w:eastAsia="SimSun"/>
+                <w:rFonts w:ascii="Arial" w:eastAsia="SimSun" w:hAnsi="Arial" w:cs="Arial"/>
                 <w:lang w:val="en-US"/>
               </w:rPr>
             </w:pPr>
             <w:r>
               <w:rPr>
-                <w:rFonts w:eastAsia="SimSun"/>
+                <w:rFonts w:ascii="Arial" w:eastAsia="SimSun" w:hAnsi="Arial" w:cs="Arial"/>
                 <w:lang w:val="en-US"/>
               </w:rPr>
               <w:t>Nguyễn Khuyến</w:t>
@@ -607,12 +605,6 @@
         </w:tc>
       </w:tr>
       <w:tr>
-        <w:tblPrEx>
-          <w:tblCellMar>
-            <w:top w:w="0" w:type="dxa"/>
-            <w:bottom w:w="0" w:type="dxa"/>
-          </w:tblCellMar>
-        </w:tblPrEx>
         <w:tc>
           <w:tcPr>
             <w:tcW w:w="2093" w:type="dxa"/>
@@ -629,20 +621,20 @@
               <w:spacing w:after="120"/>
               <w:jc w:val="center"/>
               <w:rPr>
-                <w:rFonts w:eastAsia="SimSun"/>
+                <w:rFonts w:ascii="Arial" w:eastAsia="SimSun" w:hAnsi="Arial" w:cs="Arial"/>
                 <w:lang w:val="en-US"/>
               </w:rPr>
             </w:pPr>
             <w:r>
               <w:rPr>
-                <w:rFonts w:eastAsia="SimSun"/>
+                <w:rFonts w:ascii="Arial" w:eastAsia="SimSun" w:hAnsi="Arial" w:cs="Arial"/>
                 <w:lang w:val="en-US"/>
               </w:rPr>
               <w:t>29</w:t>
             </w:r>
             <w:r>
               <w:rPr>
-                <w:rFonts w:eastAsia="SimSun"/>
+                <w:rFonts w:ascii="Arial" w:eastAsia="SimSun" w:hAnsi="Arial" w:cs="Arial"/>
                 <w:lang w:val="en-US"/>
               </w:rPr>
               <w:t>/03/2010</w:t>
@@ -665,13 +657,13 @@
               <w:spacing w:after="120"/>
               <w:jc w:val="center"/>
               <w:rPr>
-                <w:rFonts w:eastAsia="SimSun"/>
+                <w:rFonts w:ascii="Arial" w:eastAsia="SimSun" w:hAnsi="Arial" w:cs="Arial"/>
                 <w:lang w:val="en-US"/>
               </w:rPr>
             </w:pPr>
             <w:r>
               <w:rPr>
-                <w:rFonts w:eastAsia="SimSun"/>
+                <w:rFonts w:ascii="Arial" w:eastAsia="SimSun" w:hAnsi="Arial" w:cs="Arial"/>
                 <w:lang w:val="en-US"/>
               </w:rPr>
               <w:t>1.1</w:t>
@@ -694,20 +686,20 @@
               <w:spacing w:after="120"/>
               <w:jc w:val="both"/>
               <w:rPr>
-                <w:rFonts w:eastAsia="SimSun"/>
+                <w:rFonts w:ascii="Arial" w:eastAsia="SimSun" w:hAnsi="Arial" w:cs="Arial"/>
                 <w:lang w:val="en-US"/>
               </w:rPr>
             </w:pPr>
             <w:r>
               <w:rPr>
-                <w:rFonts w:eastAsia="SimSun"/>
+                <w:rFonts w:ascii="Arial" w:eastAsia="SimSun" w:hAnsi="Arial" w:cs="Arial"/>
                 <w:lang w:val="en-US"/>
               </w:rPr>
               <w:t xml:space="preserve">Cập nhật </w:t>
             </w:r>
             <w:r>
               <w:rPr>
-                <w:rFonts w:eastAsia="SimSun"/>
+                <w:rFonts w:ascii="Arial" w:eastAsia="SimSun" w:hAnsi="Arial" w:cs="Arial"/>
                 <w:lang w:val="en-US"/>
               </w:rPr>
               <w:t>định nghĩa các class</w:t>
@@ -730,13 +722,13 @@
               <w:spacing w:after="120"/>
               <w:jc w:val="both"/>
               <w:rPr>
-                <w:rFonts w:eastAsia="SimSun"/>
+                <w:rFonts w:ascii="Arial" w:eastAsia="SimSun" w:hAnsi="Arial" w:cs="Arial"/>
                 <w:lang w:val="en-US"/>
               </w:rPr>
             </w:pPr>
             <w:r>
               <w:rPr>
-                <w:rFonts w:eastAsia="SimSun"/>
+                <w:rFonts w:ascii="Arial" w:eastAsia="SimSun" w:hAnsi="Arial" w:cs="Arial"/>
                 <w:lang w:val="en-US"/>
               </w:rPr>
               <w:t>Phạm Thế Hùng</w:t>
@@ -745,12 +737,124 @@
         </w:tc>
       </w:tr>
       <w:tr>
-        <w:tblPrEx>
-          <w:tblCellMar>
-            <w:top w:w="0" w:type="dxa"/>
-            <w:bottom w:w="0" w:type="dxa"/>
-          </w:tblCellMar>
-        </w:tblPrEx>
+        <w:tc>
+          <w:tcPr>
+            <w:tcW w:w="2093" w:type="dxa"/>
+            <w:tcBorders>
+              <w:top w:val="single" w:sz="6" w:space="0" w:color="auto"/>
+              <w:left w:val="single" w:sz="6" w:space="0" w:color="auto"/>
+              <w:bottom w:val="single" w:sz="6" w:space="0" w:color="auto"/>
+              <w:right w:val="single" w:sz="6" w:space="0" w:color="auto"/>
+            </w:tcBorders>
+          </w:tcPr>
+          <w:p>
+            <w:pPr>
+              <w:keepLines/>
+              <w:spacing w:after="120"/>
+              <w:jc w:val="center"/>
+              <w:rPr>
+                <w:rFonts w:ascii="Arial" w:eastAsia="SimSun" w:hAnsi="Arial" w:cs="Arial"/>
+                <w:lang w:val="en-US"/>
+              </w:rPr>
+            </w:pPr>
+            <w:r>
+              <w:rPr>
+                <w:rFonts w:ascii="Arial" w:eastAsia="SimSun" w:hAnsi="Arial" w:cs="Arial"/>
+                <w:lang w:val="en-US"/>
+              </w:rPr>
+              <w:t>30/3/2010</w:t>
+            </w:r>
+          </w:p>
+        </w:tc>
+        <w:tc>
+          <w:tcPr>
+            <w:tcW w:w="1363" w:type="dxa"/>
+            <w:tcBorders>
+              <w:top w:val="single" w:sz="6" w:space="0" w:color="auto"/>
+              <w:left w:val="single" w:sz="6" w:space="0" w:color="auto"/>
+              <w:bottom w:val="single" w:sz="6" w:space="0" w:color="auto"/>
+              <w:right w:val="single" w:sz="6" w:space="0" w:color="auto"/>
+            </w:tcBorders>
+          </w:tcPr>
+          <w:p>
+            <w:pPr>
+              <w:keepLines/>
+              <w:spacing w:after="120"/>
+              <w:jc w:val="center"/>
+              <w:rPr>
+                <w:rFonts w:ascii="Arial" w:eastAsia="SimSun" w:hAnsi="Arial" w:cs="Arial"/>
+                <w:lang w:val="en-US"/>
+              </w:rPr>
+            </w:pPr>
+            <w:r>
+              <w:rPr>
+                <w:rFonts w:ascii="Arial" w:eastAsia="SimSun" w:hAnsi="Arial" w:cs="Arial"/>
+                <w:lang w:val="en-US"/>
+              </w:rPr>
+              <w:t>1.1.1</w:t>
+            </w:r>
+          </w:p>
+        </w:tc>
+        <w:tc>
+          <w:tcPr>
+            <w:tcW w:w="3744" w:type="dxa"/>
+            <w:tcBorders>
+              <w:top w:val="single" w:sz="6" w:space="0" w:color="auto"/>
+              <w:left w:val="single" w:sz="6" w:space="0" w:color="auto"/>
+              <w:bottom w:val="single" w:sz="6" w:space="0" w:color="auto"/>
+              <w:right w:val="single" w:sz="6" w:space="0" w:color="auto"/>
+            </w:tcBorders>
+          </w:tcPr>
+          <w:p>
+            <w:pPr>
+              <w:keepLines/>
+              <w:spacing w:after="120"/>
+              <w:jc w:val="both"/>
+              <w:rPr>
+                <w:rFonts w:ascii="Arial" w:eastAsia="SimSun" w:hAnsi="Arial" w:cs="Arial"/>
+                <w:lang w:val="en-US"/>
+              </w:rPr>
+            </w:pPr>
+            <w:r>
+              <w:rPr>
+                <w:rFonts w:ascii="Arial" w:eastAsia="SimSun" w:hAnsi="Arial" w:cs="Arial"/>
+                <w:lang w:val="en-US"/>
+              </w:rPr>
+              <w:t>Cập nhật font chữ, title</w:t>
+            </w:r>
+          </w:p>
+        </w:tc>
+        <w:tc>
+          <w:tcPr>
+            <w:tcW w:w="2304" w:type="dxa"/>
+            <w:tcBorders>
+              <w:top w:val="single" w:sz="6" w:space="0" w:color="auto"/>
+              <w:left w:val="single" w:sz="6" w:space="0" w:color="auto"/>
+              <w:bottom w:val="single" w:sz="6" w:space="0" w:color="auto"/>
+              <w:right w:val="single" w:sz="6" w:space="0" w:color="auto"/>
+            </w:tcBorders>
+          </w:tcPr>
+          <w:p>
+            <w:pPr>
+              <w:keepLines/>
+              <w:spacing w:after="120"/>
+              <w:jc w:val="both"/>
+              <w:rPr>
+                <w:rFonts w:ascii="Arial" w:eastAsia="SimSun" w:hAnsi="Arial" w:cs="Arial"/>
+                <w:lang w:val="en-US"/>
+              </w:rPr>
+            </w:pPr>
+            <w:r>
+              <w:rPr>
+                <w:rFonts w:ascii="Arial" w:eastAsia="SimSun" w:hAnsi="Arial" w:cs="Arial"/>
+                <w:lang w:val="en-US"/>
+              </w:rPr>
+              <w:t>Nguyễn Khuyến</w:t>
+            </w:r>
+          </w:p>
+        </w:tc>
+      </w:tr>
+      <w:tr>
         <w:tc>
           <w:tcPr>
             <w:tcW w:w="2093" w:type="dxa"/>
@@ -767,7 +871,7 @@
               <w:spacing w:after="120"/>
               <w:jc w:val="both"/>
               <w:rPr>
-                <w:rFonts w:eastAsia="SimSun"/>
+                <w:rFonts w:ascii="Arial" w:eastAsia="SimSun" w:hAnsi="Arial" w:cs="Arial"/>
                 <w:lang w:val="en-US"/>
               </w:rPr>
             </w:pPr>
@@ -789,7 +893,7 @@
               <w:spacing w:after="120"/>
               <w:jc w:val="both"/>
               <w:rPr>
-                <w:rFonts w:eastAsia="SimSun"/>
+                <w:rFonts w:ascii="Arial" w:eastAsia="SimSun" w:hAnsi="Arial" w:cs="Arial"/>
                 <w:lang w:val="en-US"/>
               </w:rPr>
             </w:pPr>
@@ -811,7 +915,7 @@
               <w:spacing w:after="120"/>
               <w:jc w:val="both"/>
               <w:rPr>
-                <w:rFonts w:eastAsia="SimSun"/>
+                <w:rFonts w:ascii="Arial" w:eastAsia="SimSun" w:hAnsi="Arial" w:cs="Arial"/>
                 <w:lang w:val="en-US"/>
               </w:rPr>
             </w:pPr>
@@ -833,103 +937,7 @@
               <w:spacing w:after="120"/>
               <w:jc w:val="both"/>
               <w:rPr>
-                <w:rFonts w:eastAsia="SimSun"/>
-                <w:lang w:val="en-US"/>
-              </w:rPr>
-            </w:pPr>
-          </w:p>
-        </w:tc>
-      </w:tr>
-      <w:tr>
-        <w:tblPrEx>
-          <w:tblCellMar>
-            <w:top w:w="0" w:type="dxa"/>
-            <w:bottom w:w="0" w:type="dxa"/>
-          </w:tblCellMar>
-        </w:tblPrEx>
-        <w:tc>
-          <w:tcPr>
-            <w:tcW w:w="2093" w:type="dxa"/>
-            <w:tcBorders>
-              <w:top w:val="single" w:sz="6" w:space="0" w:color="auto"/>
-              <w:left w:val="single" w:sz="6" w:space="0" w:color="auto"/>
-              <w:bottom w:val="single" w:sz="6" w:space="0" w:color="auto"/>
-              <w:right w:val="single" w:sz="6" w:space="0" w:color="auto"/>
-            </w:tcBorders>
-          </w:tcPr>
-          <w:p>
-            <w:pPr>
-              <w:keepLines/>
-              <w:spacing w:after="120"/>
-              <w:jc w:val="both"/>
-              <w:rPr>
-                <w:rFonts w:eastAsia="SimSun"/>
-                <w:lang w:val="en-US"/>
-              </w:rPr>
-            </w:pPr>
-          </w:p>
-        </w:tc>
-        <w:tc>
-          <w:tcPr>
-            <w:tcW w:w="1363" w:type="dxa"/>
-            <w:tcBorders>
-              <w:top w:val="single" w:sz="6" w:space="0" w:color="auto"/>
-              <w:left w:val="single" w:sz="6" w:space="0" w:color="auto"/>
-              <w:bottom w:val="single" w:sz="6" w:space="0" w:color="auto"/>
-              <w:right w:val="single" w:sz="6" w:space="0" w:color="auto"/>
-            </w:tcBorders>
-          </w:tcPr>
-          <w:p>
-            <w:pPr>
-              <w:keepLines/>
-              <w:spacing w:after="120"/>
-              <w:jc w:val="both"/>
-              <w:rPr>
-                <w:rFonts w:eastAsia="SimSun"/>
-                <w:lang w:val="en-US"/>
-              </w:rPr>
-            </w:pPr>
-          </w:p>
-        </w:tc>
-        <w:tc>
-          <w:tcPr>
-            <w:tcW w:w="3744" w:type="dxa"/>
-            <w:tcBorders>
-              <w:top w:val="single" w:sz="6" w:space="0" w:color="auto"/>
-              <w:left w:val="single" w:sz="6" w:space="0" w:color="auto"/>
-              <w:bottom w:val="single" w:sz="6" w:space="0" w:color="auto"/>
-              <w:right w:val="single" w:sz="6" w:space="0" w:color="auto"/>
-            </w:tcBorders>
-          </w:tcPr>
-          <w:p>
-            <w:pPr>
-              <w:keepLines/>
-              <w:spacing w:after="120"/>
-              <w:jc w:val="both"/>
-              <w:rPr>
-                <w:rFonts w:eastAsia="SimSun"/>
-                <w:lang w:val="en-US"/>
-              </w:rPr>
-            </w:pPr>
-          </w:p>
-        </w:tc>
-        <w:tc>
-          <w:tcPr>
-            <w:tcW w:w="2304" w:type="dxa"/>
-            <w:tcBorders>
-              <w:top w:val="single" w:sz="6" w:space="0" w:color="auto"/>
-              <w:left w:val="single" w:sz="6" w:space="0" w:color="auto"/>
-              <w:bottom w:val="single" w:sz="6" w:space="0" w:color="auto"/>
-              <w:right w:val="single" w:sz="6" w:space="0" w:color="auto"/>
-            </w:tcBorders>
-          </w:tcPr>
-          <w:p>
-            <w:pPr>
-              <w:keepLines/>
-              <w:spacing w:after="120"/>
-              <w:jc w:val="both"/>
-              <w:rPr>
-                <w:rFonts w:eastAsia="SimSun"/>
+                <w:rFonts w:ascii="Arial" w:eastAsia="SimSun" w:hAnsi="Arial" w:cs="Arial"/>
                 <w:lang w:val="en-US"/>
               </w:rPr>
             </w:pPr>
@@ -942,6 +950,7 @@
         <w:pStyle w:val="Title"/>
         <w:jc w:val="both"/>
         <w:rPr>
+          <w:rFonts w:cs="Arial"/>
           <w:lang w:val="en-US"/>
         </w:rPr>
       </w:pPr>
@@ -950,14 +959,19 @@
       <w:pPr>
         <w:pStyle w:val="Title"/>
         <w:rPr>
-          <w:lang w:val="en-US"/>
-        </w:rPr>
-      </w:pPr>
-      <w:r>
+          <w:rFonts w:cs="Arial"/>
+          <w:lang w:val="en-US"/>
+        </w:rPr>
+      </w:pPr>
+      <w:r>
+        <w:rPr>
+          <w:rFonts w:cs="Arial"/>
+        </w:rPr>
         <w:br w:type="page"/>
       </w:r>
       <w:r>
         <w:rPr>
+          <w:rFonts w:cs="Arial"/>
           <w:lang w:val="en-US"/>
         </w:rPr>
         <w:lastRenderedPageBreak/>
@@ -971,7 +985,7 @@
           <w:tab w:val="left" w:pos="432"/>
         </w:tabs>
         <w:rPr>
-          <w:rFonts w:asciiTheme="minorHAnsi" w:eastAsiaTheme="minorEastAsia" w:hAnsiTheme="minorHAnsi" w:cstheme="minorBidi"/>
+          <w:rFonts w:ascii="Arial" w:eastAsiaTheme="minorEastAsia" w:hAnsi="Arial" w:cs="Arial"/>
           <w:noProof/>
           <w:sz w:val="22"/>
           <w:szCs w:val="22"/>
@@ -980,18 +994,21 @@
       </w:pPr>
       <w:r>
         <w:rPr>
+          <w:rFonts w:ascii="Arial" w:hAnsi="Arial" w:cs="Arial"/>
           <w:lang w:val="en-US"/>
         </w:rPr>
         <w:fldChar w:fldCharType="begin"/>
       </w:r>
       <w:r>
         <w:rPr>
+          <w:rFonts w:ascii="Arial" w:hAnsi="Arial" w:cs="Arial"/>
           <w:lang w:val="en-US"/>
         </w:rPr>
         <w:instrText xml:space="preserve"> TOC \o "1-2" \h \z \u </w:instrText>
       </w:r>
       <w:r>
         <w:rPr>
+          <w:rFonts w:ascii="Arial" w:hAnsi="Arial" w:cs="Arial"/>
           <w:lang w:val="en-US"/>
         </w:rPr>
         <w:fldChar w:fldCharType="separate"/>
@@ -1000,6 +1017,7 @@
         <w:r>
           <w:rPr>
             <w:rStyle w:val="Hyperlink"/>
+            <w:rFonts w:ascii="Arial" w:hAnsi="Arial" w:cs="Arial"/>
             <w:noProof/>
             <w:lang w:val="en-US"/>
           </w:rPr>
@@ -1007,7 +1025,7 @@
         </w:r>
         <w:r>
           <w:rPr>
-            <w:rFonts w:asciiTheme="minorHAnsi" w:eastAsiaTheme="minorEastAsia" w:hAnsiTheme="minorHAnsi" w:cstheme="minorBidi"/>
+            <w:rFonts w:ascii="Arial" w:eastAsiaTheme="minorEastAsia" w:hAnsi="Arial" w:cs="Arial"/>
             <w:noProof/>
             <w:sz w:val="22"/>
             <w:szCs w:val="22"/>
@@ -1018,6 +1036,7 @@
         <w:r>
           <w:rPr>
             <w:rStyle w:val="Hyperlink"/>
+            <w:rFonts w:ascii="Arial" w:hAnsi="Arial" w:cs="Arial"/>
             <w:noProof/>
             <w:lang w:val="en-US"/>
           </w:rPr>
@@ -1025,6 +1044,7 @@
         </w:r>
         <w:r>
           <w:rPr>
+            <w:rFonts w:ascii="Arial" w:hAnsi="Arial" w:cs="Arial"/>
             <w:noProof/>
             <w:webHidden/>
           </w:rPr>
@@ -1032,6 +1052,7 @@
         </w:r>
         <w:r>
           <w:rPr>
+            <w:rFonts w:ascii="Arial" w:hAnsi="Arial" w:cs="Arial"/>
             <w:noProof/>
             <w:webHidden/>
           </w:rPr>
@@ -1039,6 +1060,7 @@
         </w:r>
         <w:r>
           <w:rPr>
+            <w:rFonts w:ascii="Arial" w:hAnsi="Arial" w:cs="Arial"/>
             <w:noProof/>
             <w:webHidden/>
           </w:rPr>
@@ -1046,12 +1068,14 @@
         </w:r>
         <w:r>
           <w:rPr>
-            <w:noProof/>
-            <w:webHidden/>
-          </w:rPr>
-        </w:r>
-        <w:r>
-          <w:rPr>
+            <w:rFonts w:ascii="Arial" w:hAnsi="Arial" w:cs="Arial"/>
+            <w:noProof/>
+            <w:webHidden/>
+          </w:rPr>
+        </w:r>
+        <w:r>
+          <w:rPr>
+            <w:rFonts w:ascii="Arial" w:hAnsi="Arial" w:cs="Arial"/>
             <w:noProof/>
             <w:webHidden/>
           </w:rPr>
@@ -1059,6 +1083,7 @@
         </w:r>
         <w:r>
           <w:rPr>
+            <w:rFonts w:ascii="Arial" w:hAnsi="Arial" w:cs="Arial"/>
             <w:noProof/>
             <w:webHidden/>
           </w:rPr>
@@ -1066,6 +1091,7 @@
         </w:r>
         <w:r>
           <w:rPr>
+            <w:rFonts w:ascii="Arial" w:hAnsi="Arial" w:cs="Arial"/>
             <w:noProof/>
             <w:webHidden/>
           </w:rPr>
@@ -1080,7 +1106,7 @@
           <w:tab w:val="left" w:pos="1100"/>
         </w:tabs>
         <w:rPr>
-          <w:rFonts w:asciiTheme="minorHAnsi" w:eastAsiaTheme="minorEastAsia" w:hAnsiTheme="minorHAnsi" w:cstheme="minorBidi"/>
+          <w:rFonts w:ascii="Arial" w:eastAsiaTheme="minorEastAsia" w:hAnsi="Arial" w:cs="Arial"/>
           <w:noProof/>
           <w:sz w:val="22"/>
           <w:szCs w:val="22"/>
@@ -1091,6 +1117,7 @@
         <w:r>
           <w:rPr>
             <w:rStyle w:val="Hyperlink"/>
+            <w:rFonts w:ascii="Arial" w:hAnsi="Arial" w:cs="Arial"/>
             <w:noProof/>
             <w:lang w:val="en-US"/>
           </w:rPr>
@@ -1098,7 +1125,7 @@
         </w:r>
         <w:r>
           <w:rPr>
-            <w:rFonts w:asciiTheme="minorHAnsi" w:eastAsiaTheme="minorEastAsia" w:hAnsiTheme="minorHAnsi" w:cstheme="minorBidi"/>
+            <w:rFonts w:ascii="Arial" w:eastAsiaTheme="minorEastAsia" w:hAnsi="Arial" w:cs="Arial"/>
             <w:noProof/>
             <w:sz w:val="22"/>
             <w:szCs w:val="22"/>
@@ -1109,6 +1136,7 @@
         <w:r>
           <w:rPr>
             <w:rStyle w:val="Hyperlink"/>
+            <w:rFonts w:ascii="Arial" w:hAnsi="Arial" w:cs="Arial"/>
             <w:noProof/>
             <w:lang w:val="en-US"/>
           </w:rPr>
@@ -1116,6 +1144,7 @@
         </w:r>
         <w:r>
           <w:rPr>
+            <w:rFonts w:ascii="Arial" w:hAnsi="Arial" w:cs="Arial"/>
             <w:noProof/>
             <w:webHidden/>
           </w:rPr>
@@ -1123,6 +1152,7 @@
         </w:r>
         <w:r>
           <w:rPr>
+            <w:rFonts w:ascii="Arial" w:hAnsi="Arial" w:cs="Arial"/>
             <w:noProof/>
             <w:webHidden/>
           </w:rPr>
@@ -1130,6 +1160,7 @@
         </w:r>
         <w:r>
           <w:rPr>
+            <w:rFonts w:ascii="Arial" w:hAnsi="Arial" w:cs="Arial"/>
             <w:noProof/>
             <w:webHidden/>
           </w:rPr>
@@ -1137,12 +1168,14 @@
         </w:r>
         <w:r>
           <w:rPr>
-            <w:noProof/>
-            <w:webHidden/>
-          </w:rPr>
-        </w:r>
-        <w:r>
-          <w:rPr>
+            <w:rFonts w:ascii="Arial" w:hAnsi="Arial" w:cs="Arial"/>
+            <w:noProof/>
+            <w:webHidden/>
+          </w:rPr>
+        </w:r>
+        <w:r>
+          <w:rPr>
+            <w:rFonts w:ascii="Arial" w:hAnsi="Arial" w:cs="Arial"/>
             <w:noProof/>
             <w:webHidden/>
           </w:rPr>
@@ -1150,6 +1183,7 @@
         </w:r>
         <w:r>
           <w:rPr>
+            <w:rFonts w:ascii="Arial" w:hAnsi="Arial" w:cs="Arial"/>
             <w:noProof/>
             <w:webHidden/>
           </w:rPr>
@@ -1157,6 +1191,7 @@
         </w:r>
         <w:r>
           <w:rPr>
+            <w:rFonts w:ascii="Arial" w:hAnsi="Arial" w:cs="Arial"/>
             <w:noProof/>
             <w:webHidden/>
           </w:rPr>
@@ -1171,7 +1206,7 @@
           <w:tab w:val="left" w:pos="1100"/>
         </w:tabs>
         <w:rPr>
-          <w:rFonts w:asciiTheme="minorHAnsi" w:eastAsiaTheme="minorEastAsia" w:hAnsiTheme="minorHAnsi" w:cstheme="minorBidi"/>
+          <w:rFonts w:ascii="Arial" w:eastAsiaTheme="minorEastAsia" w:hAnsi="Arial" w:cs="Arial"/>
           <w:noProof/>
           <w:sz w:val="22"/>
           <w:szCs w:val="22"/>
@@ -1182,6 +1217,7 @@
         <w:r>
           <w:rPr>
             <w:rStyle w:val="Hyperlink"/>
+            <w:rFonts w:ascii="Arial" w:hAnsi="Arial" w:cs="Arial"/>
             <w:noProof/>
             <w:lang w:val="en-US"/>
           </w:rPr>
@@ -1189,7 +1225,7 @@
         </w:r>
         <w:r>
           <w:rPr>
-            <w:rFonts w:asciiTheme="minorHAnsi" w:eastAsiaTheme="minorEastAsia" w:hAnsiTheme="minorHAnsi" w:cstheme="minorBidi"/>
+            <w:rFonts w:ascii="Arial" w:eastAsiaTheme="minorEastAsia" w:hAnsi="Arial" w:cs="Arial"/>
             <w:noProof/>
             <w:sz w:val="22"/>
             <w:szCs w:val="22"/>
@@ -1200,6 +1236,7 @@
         <w:r>
           <w:rPr>
             <w:rStyle w:val="Hyperlink"/>
+            <w:rFonts w:ascii="Arial" w:hAnsi="Arial" w:cs="Arial"/>
             <w:noProof/>
             <w:lang w:val="en-US"/>
           </w:rPr>
@@ -1207,6 +1244,7 @@
         </w:r>
         <w:r>
           <w:rPr>
+            <w:rFonts w:ascii="Arial" w:hAnsi="Arial" w:cs="Arial"/>
             <w:noProof/>
             <w:webHidden/>
           </w:rPr>
@@ -1214,6 +1252,7 @@
         </w:r>
         <w:r>
           <w:rPr>
+            <w:rFonts w:ascii="Arial" w:hAnsi="Arial" w:cs="Arial"/>
             <w:noProof/>
             <w:webHidden/>
           </w:rPr>
@@ -1221,6 +1260,7 @@
         </w:r>
         <w:r>
           <w:rPr>
+            <w:rFonts w:ascii="Arial" w:hAnsi="Arial" w:cs="Arial"/>
             <w:noProof/>
             <w:webHidden/>
           </w:rPr>
@@ -1228,12 +1268,14 @@
         </w:r>
         <w:r>
           <w:rPr>
-            <w:noProof/>
-            <w:webHidden/>
-          </w:rPr>
-        </w:r>
-        <w:r>
-          <w:rPr>
+            <w:rFonts w:ascii="Arial" w:hAnsi="Arial" w:cs="Arial"/>
+            <w:noProof/>
+            <w:webHidden/>
+          </w:rPr>
+        </w:r>
+        <w:r>
+          <w:rPr>
+            <w:rFonts w:ascii="Arial" w:hAnsi="Arial" w:cs="Arial"/>
             <w:noProof/>
             <w:webHidden/>
           </w:rPr>
@@ -1241,6 +1283,7 @@
         </w:r>
         <w:r>
           <w:rPr>
+            <w:rFonts w:ascii="Arial" w:hAnsi="Arial" w:cs="Arial"/>
             <w:noProof/>
             <w:webHidden/>
           </w:rPr>
@@ -1248,6 +1291,7 @@
         </w:r>
         <w:r>
           <w:rPr>
+            <w:rFonts w:ascii="Arial" w:hAnsi="Arial" w:cs="Arial"/>
             <w:noProof/>
             <w:webHidden/>
           </w:rPr>
@@ -1262,7 +1306,7 @@
           <w:tab w:val="left" w:pos="1100"/>
         </w:tabs>
         <w:rPr>
-          <w:rFonts w:asciiTheme="minorHAnsi" w:eastAsiaTheme="minorEastAsia" w:hAnsiTheme="minorHAnsi" w:cstheme="minorBidi"/>
+          <w:rFonts w:ascii="Arial" w:eastAsiaTheme="minorEastAsia" w:hAnsi="Arial" w:cs="Arial"/>
           <w:noProof/>
           <w:sz w:val="22"/>
           <w:szCs w:val="22"/>
@@ -1273,6 +1317,7 @@
         <w:r>
           <w:rPr>
             <w:rStyle w:val="Hyperlink"/>
+            <w:rFonts w:ascii="Arial" w:hAnsi="Arial" w:cs="Arial"/>
             <w:noProof/>
             <w:lang w:val="en-US"/>
           </w:rPr>
@@ -1280,7 +1325,7 @@
         </w:r>
         <w:r>
           <w:rPr>
-            <w:rFonts w:asciiTheme="minorHAnsi" w:eastAsiaTheme="minorEastAsia" w:hAnsiTheme="minorHAnsi" w:cstheme="minorBidi"/>
+            <w:rFonts w:ascii="Arial" w:eastAsiaTheme="minorEastAsia" w:hAnsi="Arial" w:cs="Arial"/>
             <w:noProof/>
             <w:sz w:val="22"/>
             <w:szCs w:val="22"/>
@@ -1291,6 +1336,7 @@
         <w:r>
           <w:rPr>
             <w:rStyle w:val="Hyperlink"/>
+            <w:rFonts w:ascii="Arial" w:hAnsi="Arial" w:cs="Arial"/>
             <w:noProof/>
             <w:lang w:val="en-US"/>
           </w:rPr>
@@ -1298,6 +1344,7 @@
         </w:r>
         <w:r>
           <w:rPr>
+            <w:rFonts w:ascii="Arial" w:hAnsi="Arial" w:cs="Arial"/>
             <w:noProof/>
             <w:webHidden/>
           </w:rPr>
@@ -1305,6 +1352,7 @@
         </w:r>
         <w:r>
           <w:rPr>
+            <w:rFonts w:ascii="Arial" w:hAnsi="Arial" w:cs="Arial"/>
             <w:noProof/>
             <w:webHidden/>
           </w:rPr>
@@ -1312,6 +1360,7 @@
         </w:r>
         <w:r>
           <w:rPr>
+            <w:rFonts w:ascii="Arial" w:hAnsi="Arial" w:cs="Arial"/>
             <w:noProof/>
             <w:webHidden/>
           </w:rPr>
@@ -1319,12 +1368,14 @@
         </w:r>
         <w:r>
           <w:rPr>
-            <w:noProof/>
-            <w:webHidden/>
-          </w:rPr>
-        </w:r>
-        <w:r>
-          <w:rPr>
+            <w:rFonts w:ascii="Arial" w:hAnsi="Arial" w:cs="Arial"/>
+            <w:noProof/>
+            <w:webHidden/>
+          </w:rPr>
+        </w:r>
+        <w:r>
+          <w:rPr>
+            <w:rFonts w:ascii="Arial" w:hAnsi="Arial" w:cs="Arial"/>
             <w:noProof/>
             <w:webHidden/>
           </w:rPr>
@@ -1332,6 +1383,7 @@
         </w:r>
         <w:r>
           <w:rPr>
+            <w:rFonts w:ascii="Arial" w:hAnsi="Arial" w:cs="Arial"/>
             <w:noProof/>
             <w:webHidden/>
           </w:rPr>
@@ -1339,6 +1391,7 @@
         </w:r>
         <w:r>
           <w:rPr>
+            <w:rFonts w:ascii="Arial" w:hAnsi="Arial" w:cs="Arial"/>
             <w:noProof/>
             <w:webHidden/>
           </w:rPr>
@@ -1353,7 +1406,7 @@
           <w:tab w:val="left" w:pos="432"/>
         </w:tabs>
         <w:rPr>
-          <w:rFonts w:asciiTheme="minorHAnsi" w:eastAsiaTheme="minorEastAsia" w:hAnsiTheme="minorHAnsi" w:cstheme="minorBidi"/>
+          <w:rFonts w:ascii="Arial" w:eastAsiaTheme="minorEastAsia" w:hAnsi="Arial" w:cs="Arial"/>
           <w:noProof/>
           <w:sz w:val="22"/>
           <w:szCs w:val="22"/>
@@ -1364,6 +1417,7 @@
         <w:r>
           <w:rPr>
             <w:rStyle w:val="Hyperlink"/>
+            <w:rFonts w:ascii="Arial" w:hAnsi="Arial" w:cs="Arial"/>
             <w:noProof/>
             <w:lang w:val="en-US"/>
           </w:rPr>
@@ -1371,7 +1425,7 @@
         </w:r>
         <w:r>
           <w:rPr>
-            <w:rFonts w:asciiTheme="minorHAnsi" w:eastAsiaTheme="minorEastAsia" w:hAnsiTheme="minorHAnsi" w:cstheme="minorBidi"/>
+            <w:rFonts w:ascii="Arial" w:eastAsiaTheme="minorEastAsia" w:hAnsi="Arial" w:cs="Arial"/>
             <w:noProof/>
             <w:sz w:val="22"/>
             <w:szCs w:val="22"/>
@@ -1382,6 +1436,7 @@
         <w:r>
           <w:rPr>
             <w:rStyle w:val="Hyperlink"/>
+            <w:rFonts w:ascii="Arial" w:hAnsi="Arial" w:cs="Arial"/>
             <w:noProof/>
             <w:lang w:val="en-US"/>
           </w:rPr>
@@ -1389,6 +1444,7 @@
         </w:r>
         <w:r>
           <w:rPr>
+            <w:rFonts w:ascii="Arial" w:hAnsi="Arial" w:cs="Arial"/>
             <w:noProof/>
             <w:webHidden/>
           </w:rPr>
@@ -1396,6 +1452,7 @@
         </w:r>
         <w:r>
           <w:rPr>
+            <w:rFonts w:ascii="Arial" w:hAnsi="Arial" w:cs="Arial"/>
             <w:noProof/>
             <w:webHidden/>
           </w:rPr>
@@ -1403,6 +1460,7 @@
         </w:r>
         <w:r>
           <w:rPr>
+            <w:rFonts w:ascii="Arial" w:hAnsi="Arial" w:cs="Arial"/>
             <w:noProof/>
             <w:webHidden/>
           </w:rPr>
@@ -1410,12 +1468,14 @@
         </w:r>
         <w:r>
           <w:rPr>
-            <w:noProof/>
-            <w:webHidden/>
-          </w:rPr>
-        </w:r>
-        <w:r>
-          <w:rPr>
+            <w:rFonts w:ascii="Arial" w:hAnsi="Arial" w:cs="Arial"/>
+            <w:noProof/>
+            <w:webHidden/>
+          </w:rPr>
+        </w:r>
+        <w:r>
+          <w:rPr>
+            <w:rFonts w:ascii="Arial" w:hAnsi="Arial" w:cs="Arial"/>
             <w:noProof/>
             <w:webHidden/>
           </w:rPr>
@@ -1423,6 +1483,7 @@
         </w:r>
         <w:r>
           <w:rPr>
+            <w:rFonts w:ascii="Arial" w:hAnsi="Arial" w:cs="Arial"/>
             <w:noProof/>
             <w:webHidden/>
           </w:rPr>
@@ -1430,6 +1491,7 @@
         </w:r>
         <w:r>
           <w:rPr>
+            <w:rFonts w:ascii="Arial" w:hAnsi="Arial" w:cs="Arial"/>
             <w:noProof/>
             <w:webHidden/>
           </w:rPr>
@@ -1444,7 +1506,7 @@
           <w:tab w:val="left" w:pos="1100"/>
         </w:tabs>
         <w:rPr>
-          <w:rFonts w:asciiTheme="minorHAnsi" w:eastAsiaTheme="minorEastAsia" w:hAnsiTheme="minorHAnsi" w:cstheme="minorBidi"/>
+          <w:rFonts w:ascii="Arial" w:eastAsiaTheme="minorEastAsia" w:hAnsi="Arial" w:cs="Arial"/>
           <w:noProof/>
           <w:sz w:val="22"/>
           <w:szCs w:val="22"/>
@@ -1455,6 +1517,7 @@
         <w:r>
           <w:rPr>
             <w:rStyle w:val="Hyperlink"/>
+            <w:rFonts w:ascii="Arial" w:hAnsi="Arial" w:cs="Arial"/>
             <w:noProof/>
             <w:lang w:val="en-US"/>
           </w:rPr>
@@ -1462,7 +1525,7 @@
         </w:r>
         <w:r>
           <w:rPr>
-            <w:rFonts w:asciiTheme="minorHAnsi" w:eastAsiaTheme="minorEastAsia" w:hAnsiTheme="minorHAnsi" w:cstheme="minorBidi"/>
+            <w:rFonts w:ascii="Arial" w:eastAsiaTheme="minorEastAsia" w:hAnsi="Arial" w:cs="Arial"/>
             <w:noProof/>
             <w:sz w:val="22"/>
             <w:szCs w:val="22"/>
@@ -1473,6 +1536,7 @@
         <w:r>
           <w:rPr>
             <w:rStyle w:val="Hyperlink"/>
+            <w:rFonts w:ascii="Arial" w:hAnsi="Arial" w:cs="Arial"/>
             <w:noProof/>
             <w:lang w:val="en-US"/>
           </w:rPr>
@@ -1480,6 +1544,7 @@
         </w:r>
         <w:r>
           <w:rPr>
+            <w:rFonts w:ascii="Arial" w:hAnsi="Arial" w:cs="Arial"/>
             <w:noProof/>
             <w:webHidden/>
           </w:rPr>
@@ -1487,6 +1552,7 @@
         </w:r>
         <w:r>
           <w:rPr>
+            <w:rFonts w:ascii="Arial" w:hAnsi="Arial" w:cs="Arial"/>
             <w:noProof/>
             <w:webHidden/>
           </w:rPr>
@@ -1494,6 +1560,7 @@
         </w:r>
         <w:r>
           <w:rPr>
+            <w:rFonts w:ascii="Arial" w:hAnsi="Arial" w:cs="Arial"/>
             <w:noProof/>
             <w:webHidden/>
           </w:rPr>
@@ -1501,12 +1568,14 @@
         </w:r>
         <w:r>
           <w:rPr>
-            <w:noProof/>
-            <w:webHidden/>
-          </w:rPr>
-        </w:r>
-        <w:r>
-          <w:rPr>
+            <w:rFonts w:ascii="Arial" w:hAnsi="Arial" w:cs="Arial"/>
+            <w:noProof/>
+            <w:webHidden/>
+          </w:rPr>
+        </w:r>
+        <w:r>
+          <w:rPr>
+            <w:rFonts w:ascii="Arial" w:hAnsi="Arial" w:cs="Arial"/>
             <w:noProof/>
             <w:webHidden/>
           </w:rPr>
@@ -1514,6 +1583,7 @@
         </w:r>
         <w:r>
           <w:rPr>
+            <w:rFonts w:ascii="Arial" w:hAnsi="Arial" w:cs="Arial"/>
             <w:noProof/>
             <w:webHidden/>
           </w:rPr>
@@ -1521,6 +1591,7 @@
         </w:r>
         <w:r>
           <w:rPr>
+            <w:rFonts w:ascii="Arial" w:hAnsi="Arial" w:cs="Arial"/>
             <w:noProof/>
             <w:webHidden/>
           </w:rPr>
@@ -1535,7 +1606,7 @@
           <w:tab w:val="left" w:pos="1100"/>
         </w:tabs>
         <w:rPr>
-          <w:rFonts w:asciiTheme="minorHAnsi" w:eastAsiaTheme="minorEastAsia" w:hAnsiTheme="minorHAnsi" w:cstheme="minorBidi"/>
+          <w:rFonts w:ascii="Arial" w:eastAsiaTheme="minorEastAsia" w:hAnsi="Arial" w:cs="Arial"/>
           <w:noProof/>
           <w:sz w:val="22"/>
           <w:szCs w:val="22"/>
@@ -1546,6 +1617,7 @@
         <w:r>
           <w:rPr>
             <w:rStyle w:val="Hyperlink"/>
+            <w:rFonts w:ascii="Arial" w:hAnsi="Arial" w:cs="Arial"/>
             <w:noProof/>
             <w:lang w:val="en-US"/>
           </w:rPr>
@@ -1553,7 +1625,7 @@
         </w:r>
         <w:r>
           <w:rPr>
-            <w:rFonts w:asciiTheme="minorHAnsi" w:eastAsiaTheme="minorEastAsia" w:hAnsiTheme="minorHAnsi" w:cstheme="minorBidi"/>
+            <w:rFonts w:ascii="Arial" w:eastAsiaTheme="minorEastAsia" w:hAnsi="Arial" w:cs="Arial"/>
             <w:noProof/>
             <w:sz w:val="22"/>
             <w:szCs w:val="22"/>
@@ -1564,6 +1636,7 @@
         <w:r>
           <w:rPr>
             <w:rStyle w:val="Hyperlink"/>
+            <w:rFonts w:ascii="Arial" w:hAnsi="Arial" w:cs="Arial"/>
             <w:noProof/>
             <w:lang w:val="en-US"/>
           </w:rPr>
@@ -1571,6 +1644,7 @@
         </w:r>
         <w:r>
           <w:rPr>
+            <w:rFonts w:ascii="Arial" w:hAnsi="Arial" w:cs="Arial"/>
             <w:noProof/>
             <w:webHidden/>
           </w:rPr>
@@ -1578,6 +1652,7 @@
         </w:r>
         <w:r>
           <w:rPr>
+            <w:rFonts w:ascii="Arial" w:hAnsi="Arial" w:cs="Arial"/>
             <w:noProof/>
             <w:webHidden/>
           </w:rPr>
@@ -1585,6 +1660,7 @@
         </w:r>
         <w:r>
           <w:rPr>
+            <w:rFonts w:ascii="Arial" w:hAnsi="Arial" w:cs="Arial"/>
             <w:noProof/>
             <w:webHidden/>
           </w:rPr>
@@ -1592,12 +1668,14 @@
         </w:r>
         <w:r>
           <w:rPr>
-            <w:noProof/>
-            <w:webHidden/>
-          </w:rPr>
-        </w:r>
-        <w:r>
-          <w:rPr>
+            <w:rFonts w:ascii="Arial" w:hAnsi="Arial" w:cs="Arial"/>
+            <w:noProof/>
+            <w:webHidden/>
+          </w:rPr>
+        </w:r>
+        <w:r>
+          <w:rPr>
+            <w:rFonts w:ascii="Arial" w:hAnsi="Arial" w:cs="Arial"/>
             <w:noProof/>
             <w:webHidden/>
           </w:rPr>
@@ -1605,6 +1683,7 @@
         </w:r>
         <w:r>
           <w:rPr>
+            <w:rFonts w:ascii="Arial" w:hAnsi="Arial" w:cs="Arial"/>
             <w:noProof/>
             <w:webHidden/>
           </w:rPr>
@@ -1612,6 +1691,7 @@
         </w:r>
         <w:r>
           <w:rPr>
+            <w:rFonts w:ascii="Arial" w:hAnsi="Arial" w:cs="Arial"/>
             <w:noProof/>
             <w:webHidden/>
           </w:rPr>
@@ -1626,7 +1706,7 @@
           <w:tab w:val="left" w:pos="1100"/>
         </w:tabs>
         <w:rPr>
-          <w:rFonts w:asciiTheme="minorHAnsi" w:eastAsiaTheme="minorEastAsia" w:hAnsiTheme="minorHAnsi" w:cstheme="minorBidi"/>
+          <w:rFonts w:ascii="Arial" w:eastAsiaTheme="minorEastAsia" w:hAnsi="Arial" w:cs="Arial"/>
           <w:noProof/>
           <w:sz w:val="22"/>
           <w:szCs w:val="22"/>
@@ -1637,6 +1717,7 @@
         <w:r>
           <w:rPr>
             <w:rStyle w:val="Hyperlink"/>
+            <w:rFonts w:ascii="Arial" w:hAnsi="Arial" w:cs="Arial"/>
             <w:noProof/>
             <w:lang w:val="en-US"/>
           </w:rPr>
@@ -1644,7 +1725,7 @@
         </w:r>
         <w:r>
           <w:rPr>
-            <w:rFonts w:asciiTheme="minorHAnsi" w:eastAsiaTheme="minorEastAsia" w:hAnsiTheme="minorHAnsi" w:cstheme="minorBidi"/>
+            <w:rFonts w:ascii="Arial" w:eastAsiaTheme="minorEastAsia" w:hAnsi="Arial" w:cs="Arial"/>
             <w:noProof/>
             <w:sz w:val="22"/>
             <w:szCs w:val="22"/>
@@ -1655,6 +1736,7 @@
         <w:r>
           <w:rPr>
             <w:rStyle w:val="Hyperlink"/>
+            <w:rFonts w:ascii="Arial" w:hAnsi="Arial" w:cs="Arial"/>
             <w:noProof/>
             <w:lang w:val="en-US"/>
           </w:rPr>
@@ -1662,6 +1744,7 @@
         </w:r>
         <w:r>
           <w:rPr>
+            <w:rFonts w:ascii="Arial" w:hAnsi="Arial" w:cs="Arial"/>
             <w:noProof/>
             <w:webHidden/>
           </w:rPr>
@@ -1669,6 +1752,7 @@
         </w:r>
         <w:r>
           <w:rPr>
+            <w:rFonts w:ascii="Arial" w:hAnsi="Arial" w:cs="Arial"/>
             <w:noProof/>
             <w:webHidden/>
           </w:rPr>
@@ -1676,6 +1760,7 @@
         </w:r>
         <w:r>
           <w:rPr>
+            <w:rFonts w:ascii="Arial" w:hAnsi="Arial" w:cs="Arial"/>
             <w:noProof/>
             <w:webHidden/>
           </w:rPr>
@@ -1683,12 +1768,14 @@
         </w:r>
         <w:r>
           <w:rPr>
-            <w:noProof/>
-            <w:webHidden/>
-          </w:rPr>
-        </w:r>
-        <w:r>
-          <w:rPr>
+            <w:rFonts w:ascii="Arial" w:hAnsi="Arial" w:cs="Arial"/>
+            <w:noProof/>
+            <w:webHidden/>
+          </w:rPr>
+        </w:r>
+        <w:r>
+          <w:rPr>
+            <w:rFonts w:ascii="Arial" w:hAnsi="Arial" w:cs="Arial"/>
             <w:noProof/>
             <w:webHidden/>
           </w:rPr>
@@ -1696,6 +1783,7 @@
         </w:r>
         <w:r>
           <w:rPr>
+            <w:rFonts w:ascii="Arial" w:hAnsi="Arial" w:cs="Arial"/>
             <w:noProof/>
             <w:webHidden/>
           </w:rPr>
@@ -1703,6 +1791,7 @@
         </w:r>
         <w:r>
           <w:rPr>
+            <w:rFonts w:ascii="Arial" w:hAnsi="Arial" w:cs="Arial"/>
             <w:noProof/>
             <w:webHidden/>
           </w:rPr>
@@ -1717,7 +1806,7 @@
           <w:tab w:val="left" w:pos="1100"/>
         </w:tabs>
         <w:rPr>
-          <w:rFonts w:asciiTheme="minorHAnsi" w:eastAsiaTheme="minorEastAsia" w:hAnsiTheme="minorHAnsi" w:cstheme="minorBidi"/>
+          <w:rFonts w:ascii="Arial" w:eastAsiaTheme="minorEastAsia" w:hAnsi="Arial" w:cs="Arial"/>
           <w:noProof/>
           <w:sz w:val="22"/>
           <w:szCs w:val="22"/>
@@ -1728,6 +1817,7 @@
         <w:r>
           <w:rPr>
             <w:rStyle w:val="Hyperlink"/>
+            <w:rFonts w:ascii="Arial" w:hAnsi="Arial" w:cs="Arial"/>
             <w:noProof/>
             <w:lang w:val="en-US"/>
           </w:rPr>
@@ -1735,7 +1825,7 @@
         </w:r>
         <w:r>
           <w:rPr>
-            <w:rFonts w:asciiTheme="minorHAnsi" w:eastAsiaTheme="minorEastAsia" w:hAnsiTheme="minorHAnsi" w:cstheme="minorBidi"/>
+            <w:rFonts w:ascii="Arial" w:eastAsiaTheme="minorEastAsia" w:hAnsi="Arial" w:cs="Arial"/>
             <w:noProof/>
             <w:sz w:val="22"/>
             <w:szCs w:val="22"/>
@@ -1746,6 +1836,7 @@
         <w:r>
           <w:rPr>
             <w:rStyle w:val="Hyperlink"/>
+            <w:rFonts w:ascii="Arial" w:hAnsi="Arial" w:cs="Arial"/>
             <w:noProof/>
             <w:lang w:val="en-US"/>
           </w:rPr>
@@ -1753,6 +1844,7 @@
         </w:r>
         <w:r>
           <w:rPr>
+            <w:rFonts w:ascii="Arial" w:hAnsi="Arial" w:cs="Arial"/>
             <w:noProof/>
             <w:webHidden/>
           </w:rPr>
@@ -1760,6 +1852,7 @@
         </w:r>
         <w:r>
           <w:rPr>
+            <w:rFonts w:ascii="Arial" w:hAnsi="Arial" w:cs="Arial"/>
             <w:noProof/>
             <w:webHidden/>
           </w:rPr>
@@ -1767,6 +1860,7 @@
         </w:r>
         <w:r>
           <w:rPr>
+            <w:rFonts w:ascii="Arial" w:hAnsi="Arial" w:cs="Arial"/>
             <w:noProof/>
             <w:webHidden/>
           </w:rPr>
@@ -1774,12 +1868,14 @@
         </w:r>
         <w:r>
           <w:rPr>
-            <w:noProof/>
-            <w:webHidden/>
-          </w:rPr>
-        </w:r>
-        <w:r>
-          <w:rPr>
+            <w:rFonts w:ascii="Arial" w:hAnsi="Arial" w:cs="Arial"/>
+            <w:noProof/>
+            <w:webHidden/>
+          </w:rPr>
+        </w:r>
+        <w:r>
+          <w:rPr>
+            <w:rFonts w:ascii="Arial" w:hAnsi="Arial" w:cs="Arial"/>
             <w:noProof/>
             <w:webHidden/>
           </w:rPr>
@@ -1787,6 +1883,7 @@
         </w:r>
         <w:r>
           <w:rPr>
+            <w:rFonts w:ascii="Arial" w:hAnsi="Arial" w:cs="Arial"/>
             <w:noProof/>
             <w:webHidden/>
           </w:rPr>
@@ -1794,6 +1891,7 @@
         </w:r>
         <w:r>
           <w:rPr>
+            <w:rFonts w:ascii="Arial" w:hAnsi="Arial" w:cs="Arial"/>
             <w:noProof/>
             <w:webHidden/>
           </w:rPr>
@@ -1808,7 +1906,7 @@
           <w:tab w:val="left" w:pos="1100"/>
         </w:tabs>
         <w:rPr>
-          <w:rFonts w:asciiTheme="minorHAnsi" w:eastAsiaTheme="minorEastAsia" w:hAnsiTheme="minorHAnsi" w:cstheme="minorBidi"/>
+          <w:rFonts w:ascii="Arial" w:eastAsiaTheme="minorEastAsia" w:hAnsi="Arial" w:cs="Arial"/>
           <w:noProof/>
           <w:sz w:val="22"/>
           <w:szCs w:val="22"/>
@@ -1819,6 +1917,7 @@
         <w:r>
           <w:rPr>
             <w:rStyle w:val="Hyperlink"/>
+            <w:rFonts w:ascii="Arial" w:hAnsi="Arial" w:cs="Arial"/>
             <w:noProof/>
             <w:lang w:val="en-US"/>
           </w:rPr>
@@ -1826,7 +1925,7 @@
         </w:r>
         <w:r>
           <w:rPr>
-            <w:rFonts w:asciiTheme="minorHAnsi" w:eastAsiaTheme="minorEastAsia" w:hAnsiTheme="minorHAnsi" w:cstheme="minorBidi"/>
+            <w:rFonts w:ascii="Arial" w:eastAsiaTheme="minorEastAsia" w:hAnsi="Arial" w:cs="Arial"/>
             <w:noProof/>
             <w:sz w:val="22"/>
             <w:szCs w:val="22"/>
@@ -1837,6 +1936,7 @@
         <w:r>
           <w:rPr>
             <w:rStyle w:val="Hyperlink"/>
+            <w:rFonts w:ascii="Arial" w:hAnsi="Arial" w:cs="Arial"/>
             <w:noProof/>
             <w:lang w:val="en-US"/>
           </w:rPr>
@@ -1844,6 +1944,7 @@
         </w:r>
         <w:r>
           <w:rPr>
+            <w:rFonts w:ascii="Arial" w:hAnsi="Arial" w:cs="Arial"/>
             <w:noProof/>
             <w:webHidden/>
           </w:rPr>
@@ -1851,6 +1952,7 @@
         </w:r>
         <w:r>
           <w:rPr>
+            <w:rFonts w:ascii="Arial" w:hAnsi="Arial" w:cs="Arial"/>
             <w:noProof/>
             <w:webHidden/>
           </w:rPr>
@@ -1858,6 +1960,7 @@
         </w:r>
         <w:r>
           <w:rPr>
+            <w:rFonts w:ascii="Arial" w:hAnsi="Arial" w:cs="Arial"/>
             <w:noProof/>
             <w:webHidden/>
           </w:rPr>
@@ -1865,12 +1968,14 @@
         </w:r>
         <w:r>
           <w:rPr>
-            <w:noProof/>
-            <w:webHidden/>
-          </w:rPr>
-        </w:r>
-        <w:r>
-          <w:rPr>
+            <w:rFonts w:ascii="Arial" w:hAnsi="Arial" w:cs="Arial"/>
+            <w:noProof/>
+            <w:webHidden/>
+          </w:rPr>
+        </w:r>
+        <w:r>
+          <w:rPr>
+            <w:rFonts w:ascii="Arial" w:hAnsi="Arial" w:cs="Arial"/>
             <w:noProof/>
             <w:webHidden/>
           </w:rPr>
@@ -1878,6 +1983,7 @@
         </w:r>
         <w:r>
           <w:rPr>
+            <w:rFonts w:ascii="Arial" w:hAnsi="Arial" w:cs="Arial"/>
             <w:noProof/>
             <w:webHidden/>
           </w:rPr>
@@ -1885,6 +1991,7 @@
         </w:r>
         <w:r>
           <w:rPr>
+            <w:rFonts w:ascii="Arial" w:hAnsi="Arial" w:cs="Arial"/>
             <w:noProof/>
             <w:webHidden/>
           </w:rPr>
@@ -1899,7 +2006,7 @@
           <w:tab w:val="left" w:pos="1100"/>
         </w:tabs>
         <w:rPr>
-          <w:rFonts w:asciiTheme="minorHAnsi" w:eastAsiaTheme="minorEastAsia" w:hAnsiTheme="minorHAnsi" w:cstheme="minorBidi"/>
+          <w:rFonts w:ascii="Arial" w:eastAsiaTheme="minorEastAsia" w:hAnsi="Arial" w:cs="Arial"/>
           <w:noProof/>
           <w:sz w:val="22"/>
           <w:szCs w:val="22"/>
@@ -1910,6 +2017,7 @@
         <w:r>
           <w:rPr>
             <w:rStyle w:val="Hyperlink"/>
+            <w:rFonts w:ascii="Arial" w:hAnsi="Arial" w:cs="Arial"/>
             <w:noProof/>
             <w:lang w:val="en-US"/>
           </w:rPr>
@@ -1917,7 +2025,7 @@
         </w:r>
         <w:r>
           <w:rPr>
-            <w:rFonts w:asciiTheme="minorHAnsi" w:eastAsiaTheme="minorEastAsia" w:hAnsiTheme="minorHAnsi" w:cstheme="minorBidi"/>
+            <w:rFonts w:ascii="Arial" w:eastAsiaTheme="minorEastAsia" w:hAnsi="Arial" w:cs="Arial"/>
             <w:noProof/>
             <w:sz w:val="22"/>
             <w:szCs w:val="22"/>
@@ -1928,6 +2036,7 @@
         <w:r>
           <w:rPr>
             <w:rStyle w:val="Hyperlink"/>
+            <w:rFonts w:ascii="Arial" w:hAnsi="Arial" w:cs="Arial"/>
             <w:noProof/>
             <w:lang w:val="en-US"/>
           </w:rPr>
@@ -1935,6 +2044,7 @@
         </w:r>
         <w:r>
           <w:rPr>
+            <w:rFonts w:ascii="Arial" w:hAnsi="Arial" w:cs="Arial"/>
             <w:noProof/>
             <w:webHidden/>
           </w:rPr>
@@ -1942,6 +2052,7 @@
         </w:r>
         <w:r>
           <w:rPr>
+            <w:rFonts w:ascii="Arial" w:hAnsi="Arial" w:cs="Arial"/>
             <w:noProof/>
             <w:webHidden/>
           </w:rPr>
@@ -1949,6 +2060,7 @@
         </w:r>
         <w:r>
           <w:rPr>
+            <w:rFonts w:ascii="Arial" w:hAnsi="Arial" w:cs="Arial"/>
             <w:noProof/>
             <w:webHidden/>
           </w:rPr>
@@ -1956,12 +2068,14 @@
         </w:r>
         <w:r>
           <w:rPr>
-            <w:noProof/>
-            <w:webHidden/>
-          </w:rPr>
-        </w:r>
-        <w:r>
-          <w:rPr>
+            <w:rFonts w:ascii="Arial" w:hAnsi="Arial" w:cs="Arial"/>
+            <w:noProof/>
+            <w:webHidden/>
+          </w:rPr>
+        </w:r>
+        <w:r>
+          <w:rPr>
+            <w:rFonts w:ascii="Arial" w:hAnsi="Arial" w:cs="Arial"/>
             <w:noProof/>
             <w:webHidden/>
           </w:rPr>
@@ -1969,6 +2083,7 @@
         </w:r>
         <w:r>
           <w:rPr>
+            <w:rFonts w:ascii="Arial" w:hAnsi="Arial" w:cs="Arial"/>
             <w:noProof/>
             <w:webHidden/>
           </w:rPr>
@@ -1976,6 +2091,7 @@
         </w:r>
         <w:r>
           <w:rPr>
+            <w:rFonts w:ascii="Arial" w:hAnsi="Arial" w:cs="Arial"/>
             <w:noProof/>
             <w:webHidden/>
           </w:rPr>
@@ -1990,7 +2106,7 @@
           <w:tab w:val="left" w:pos="1100"/>
         </w:tabs>
         <w:rPr>
-          <w:rFonts w:asciiTheme="minorHAnsi" w:eastAsiaTheme="minorEastAsia" w:hAnsiTheme="minorHAnsi" w:cstheme="minorBidi"/>
+          <w:rFonts w:ascii="Arial" w:eastAsiaTheme="minorEastAsia" w:hAnsi="Arial" w:cs="Arial"/>
           <w:noProof/>
           <w:sz w:val="22"/>
           <w:szCs w:val="22"/>
@@ -2001,6 +2117,7 @@
         <w:r>
           <w:rPr>
             <w:rStyle w:val="Hyperlink"/>
+            <w:rFonts w:ascii="Arial" w:hAnsi="Arial" w:cs="Arial"/>
             <w:noProof/>
             <w:lang w:val="en-US"/>
           </w:rPr>
@@ -2008,7 +2125,7 @@
         </w:r>
         <w:r>
           <w:rPr>
-            <w:rFonts w:asciiTheme="minorHAnsi" w:eastAsiaTheme="minorEastAsia" w:hAnsiTheme="minorHAnsi" w:cstheme="minorBidi"/>
+            <w:rFonts w:ascii="Arial" w:eastAsiaTheme="minorEastAsia" w:hAnsi="Arial" w:cs="Arial"/>
             <w:noProof/>
             <w:sz w:val="22"/>
             <w:szCs w:val="22"/>
@@ -2019,6 +2136,7 @@
         <w:r>
           <w:rPr>
             <w:rStyle w:val="Hyperlink"/>
+            <w:rFonts w:ascii="Arial" w:hAnsi="Arial" w:cs="Arial"/>
             <w:noProof/>
             <w:lang w:val="en-US"/>
           </w:rPr>
@@ -2026,6 +2144,7 @@
         </w:r>
         <w:r>
           <w:rPr>
+            <w:rFonts w:ascii="Arial" w:hAnsi="Arial" w:cs="Arial"/>
             <w:noProof/>
             <w:webHidden/>
           </w:rPr>
@@ -2033,6 +2152,7 @@
         </w:r>
         <w:r>
           <w:rPr>
+            <w:rFonts w:ascii="Arial" w:hAnsi="Arial" w:cs="Arial"/>
             <w:noProof/>
             <w:webHidden/>
           </w:rPr>
@@ -2040,6 +2160,7 @@
         </w:r>
         <w:r>
           <w:rPr>
+            <w:rFonts w:ascii="Arial" w:hAnsi="Arial" w:cs="Arial"/>
             <w:noProof/>
             <w:webHidden/>
           </w:rPr>
@@ -2047,12 +2168,14 @@
         </w:r>
         <w:r>
           <w:rPr>
-            <w:noProof/>
-            <w:webHidden/>
-          </w:rPr>
-        </w:r>
-        <w:r>
-          <w:rPr>
+            <w:rFonts w:ascii="Arial" w:hAnsi="Arial" w:cs="Arial"/>
+            <w:noProof/>
+            <w:webHidden/>
+          </w:rPr>
+        </w:r>
+        <w:r>
+          <w:rPr>
+            <w:rFonts w:ascii="Arial" w:hAnsi="Arial" w:cs="Arial"/>
             <w:noProof/>
             <w:webHidden/>
           </w:rPr>
@@ -2060,6 +2183,7 @@
         </w:r>
         <w:r>
           <w:rPr>
+            <w:rFonts w:ascii="Arial" w:hAnsi="Arial" w:cs="Arial"/>
             <w:noProof/>
             <w:webHidden/>
           </w:rPr>
@@ -2067,6 +2191,7 @@
         </w:r>
         <w:r>
           <w:rPr>
+            <w:rFonts w:ascii="Arial" w:hAnsi="Arial" w:cs="Arial"/>
             <w:noProof/>
             <w:webHidden/>
           </w:rPr>
@@ -2081,7 +2206,7 @@
           <w:tab w:val="left" w:pos="1100"/>
         </w:tabs>
         <w:rPr>
-          <w:rFonts w:asciiTheme="minorHAnsi" w:eastAsiaTheme="minorEastAsia" w:hAnsiTheme="minorHAnsi" w:cstheme="minorBidi"/>
+          <w:rFonts w:ascii="Arial" w:eastAsiaTheme="minorEastAsia" w:hAnsi="Arial" w:cs="Arial"/>
           <w:noProof/>
           <w:sz w:val="22"/>
           <w:szCs w:val="22"/>
@@ -2092,6 +2217,7 @@
         <w:r>
           <w:rPr>
             <w:rStyle w:val="Hyperlink"/>
+            <w:rFonts w:ascii="Arial" w:hAnsi="Arial" w:cs="Arial"/>
             <w:noProof/>
             <w:lang w:val="en-US"/>
           </w:rPr>
@@ -2099,7 +2225,7 @@
         </w:r>
         <w:r>
           <w:rPr>
-            <w:rFonts w:asciiTheme="minorHAnsi" w:eastAsiaTheme="minorEastAsia" w:hAnsiTheme="minorHAnsi" w:cstheme="minorBidi"/>
+            <w:rFonts w:ascii="Arial" w:eastAsiaTheme="minorEastAsia" w:hAnsi="Arial" w:cs="Arial"/>
             <w:noProof/>
             <w:sz w:val="22"/>
             <w:szCs w:val="22"/>
@@ -2110,6 +2236,7 @@
         <w:r>
           <w:rPr>
             <w:rStyle w:val="Hyperlink"/>
+            <w:rFonts w:ascii="Arial" w:hAnsi="Arial" w:cs="Arial"/>
             <w:noProof/>
             <w:lang w:val="en-US"/>
           </w:rPr>
@@ -2117,6 +2244,7 @@
         </w:r>
         <w:r>
           <w:rPr>
+            <w:rFonts w:ascii="Arial" w:hAnsi="Arial" w:cs="Arial"/>
             <w:noProof/>
             <w:webHidden/>
           </w:rPr>
@@ -2124,6 +2252,7 @@
         </w:r>
         <w:r>
           <w:rPr>
+            <w:rFonts w:ascii="Arial" w:hAnsi="Arial" w:cs="Arial"/>
             <w:noProof/>
             <w:webHidden/>
           </w:rPr>
@@ -2131,6 +2260,7 @@
         </w:r>
         <w:r>
           <w:rPr>
+            <w:rFonts w:ascii="Arial" w:hAnsi="Arial" w:cs="Arial"/>
             <w:noProof/>
             <w:webHidden/>
           </w:rPr>
@@ -2138,12 +2268,14 @@
         </w:r>
         <w:r>
           <w:rPr>
-            <w:noProof/>
-            <w:webHidden/>
-          </w:rPr>
-        </w:r>
-        <w:r>
-          <w:rPr>
+            <w:rFonts w:ascii="Arial" w:hAnsi="Arial" w:cs="Arial"/>
+            <w:noProof/>
+            <w:webHidden/>
+          </w:rPr>
+        </w:r>
+        <w:r>
+          <w:rPr>
+            <w:rFonts w:ascii="Arial" w:hAnsi="Arial" w:cs="Arial"/>
             <w:noProof/>
             <w:webHidden/>
           </w:rPr>
@@ -2151,6 +2283,7 @@
         </w:r>
         <w:r>
           <w:rPr>
+            <w:rFonts w:ascii="Arial" w:hAnsi="Arial" w:cs="Arial"/>
             <w:noProof/>
             <w:webHidden/>
           </w:rPr>
@@ -2158,6 +2291,7 @@
         </w:r>
         <w:r>
           <w:rPr>
+            <w:rFonts w:ascii="Arial" w:hAnsi="Arial" w:cs="Arial"/>
             <w:noProof/>
             <w:webHidden/>
           </w:rPr>
@@ -2172,7 +2306,7 @@
           <w:tab w:val="left" w:pos="1100"/>
         </w:tabs>
         <w:rPr>
-          <w:rFonts w:asciiTheme="minorHAnsi" w:eastAsiaTheme="minorEastAsia" w:hAnsiTheme="minorHAnsi" w:cstheme="minorBidi"/>
+          <w:rFonts w:ascii="Arial" w:eastAsiaTheme="minorEastAsia" w:hAnsi="Arial" w:cs="Arial"/>
           <w:noProof/>
           <w:sz w:val="22"/>
           <w:szCs w:val="22"/>
@@ -2183,6 +2317,7 @@
         <w:r>
           <w:rPr>
             <w:rStyle w:val="Hyperlink"/>
+            <w:rFonts w:ascii="Arial" w:hAnsi="Arial" w:cs="Arial"/>
             <w:noProof/>
             <w:lang w:val="en-US"/>
           </w:rPr>
@@ -2190,7 +2325,7 @@
         </w:r>
         <w:r>
           <w:rPr>
-            <w:rFonts w:asciiTheme="minorHAnsi" w:eastAsiaTheme="minorEastAsia" w:hAnsiTheme="minorHAnsi" w:cstheme="minorBidi"/>
+            <w:rFonts w:ascii="Arial" w:eastAsiaTheme="minorEastAsia" w:hAnsi="Arial" w:cs="Arial"/>
             <w:noProof/>
             <w:sz w:val="22"/>
             <w:szCs w:val="22"/>
@@ -2201,6 +2336,7 @@
         <w:r>
           <w:rPr>
             <w:rStyle w:val="Hyperlink"/>
+            <w:rFonts w:ascii="Arial" w:hAnsi="Arial" w:cs="Arial"/>
             <w:noProof/>
             <w:lang w:val="en-US"/>
           </w:rPr>
@@ -2208,6 +2344,7 @@
         </w:r>
         <w:r>
           <w:rPr>
+            <w:rFonts w:ascii="Arial" w:hAnsi="Arial" w:cs="Arial"/>
             <w:noProof/>
             <w:webHidden/>
           </w:rPr>
@@ -2215,6 +2352,7 @@
         </w:r>
         <w:r>
           <w:rPr>
+            <w:rFonts w:ascii="Arial" w:hAnsi="Arial" w:cs="Arial"/>
             <w:noProof/>
             <w:webHidden/>
           </w:rPr>
@@ -2222,6 +2360,7 @@
         </w:r>
         <w:r>
           <w:rPr>
+            <w:rFonts w:ascii="Arial" w:hAnsi="Arial" w:cs="Arial"/>
             <w:noProof/>
             <w:webHidden/>
           </w:rPr>
@@ -2229,12 +2368,14 @@
         </w:r>
         <w:r>
           <w:rPr>
-            <w:noProof/>
-            <w:webHidden/>
-          </w:rPr>
-        </w:r>
-        <w:r>
-          <w:rPr>
+            <w:rFonts w:ascii="Arial" w:hAnsi="Arial" w:cs="Arial"/>
+            <w:noProof/>
+            <w:webHidden/>
+          </w:rPr>
+        </w:r>
+        <w:r>
+          <w:rPr>
+            <w:rFonts w:ascii="Arial" w:hAnsi="Arial" w:cs="Arial"/>
             <w:noProof/>
             <w:webHidden/>
           </w:rPr>
@@ -2242,6 +2383,7 @@
         </w:r>
         <w:r>
           <w:rPr>
+            <w:rFonts w:ascii="Arial" w:hAnsi="Arial" w:cs="Arial"/>
             <w:noProof/>
             <w:webHidden/>
           </w:rPr>
@@ -2249,6 +2391,7 @@
         </w:r>
         <w:r>
           <w:rPr>
+            <w:rFonts w:ascii="Arial" w:hAnsi="Arial" w:cs="Arial"/>
             <w:noProof/>
             <w:webHidden/>
           </w:rPr>
@@ -2263,7 +2406,7 @@
           <w:tab w:val="left" w:pos="1100"/>
         </w:tabs>
         <w:rPr>
-          <w:rFonts w:asciiTheme="minorHAnsi" w:eastAsiaTheme="minorEastAsia" w:hAnsiTheme="minorHAnsi" w:cstheme="minorBidi"/>
+          <w:rFonts w:ascii="Arial" w:eastAsiaTheme="minorEastAsia" w:hAnsi="Arial" w:cs="Arial"/>
           <w:noProof/>
           <w:sz w:val="22"/>
           <w:szCs w:val="22"/>
@@ -2274,6 +2417,7 @@
         <w:r>
           <w:rPr>
             <w:rStyle w:val="Hyperlink"/>
+            <w:rFonts w:ascii="Arial" w:hAnsi="Arial" w:cs="Arial"/>
             <w:noProof/>
             <w:lang w:val="en-US"/>
           </w:rPr>
@@ -2281,7 +2425,7 @@
         </w:r>
         <w:r>
           <w:rPr>
-            <w:rFonts w:asciiTheme="minorHAnsi" w:eastAsiaTheme="minorEastAsia" w:hAnsiTheme="minorHAnsi" w:cstheme="minorBidi"/>
+            <w:rFonts w:ascii="Arial" w:eastAsiaTheme="minorEastAsia" w:hAnsi="Arial" w:cs="Arial"/>
             <w:noProof/>
             <w:sz w:val="22"/>
             <w:szCs w:val="22"/>
@@ -2292,6 +2436,7 @@
         <w:r>
           <w:rPr>
             <w:rStyle w:val="Hyperlink"/>
+            <w:rFonts w:ascii="Arial" w:hAnsi="Arial" w:cs="Arial"/>
             <w:noProof/>
             <w:lang w:val="en-US"/>
           </w:rPr>
@@ -2299,6 +2444,7 @@
         </w:r>
         <w:r>
           <w:rPr>
+            <w:rFonts w:ascii="Arial" w:hAnsi="Arial" w:cs="Arial"/>
             <w:noProof/>
             <w:webHidden/>
           </w:rPr>
@@ -2306,6 +2452,7 @@
         </w:r>
         <w:r>
           <w:rPr>
+            <w:rFonts w:ascii="Arial" w:hAnsi="Arial" w:cs="Arial"/>
             <w:noProof/>
             <w:webHidden/>
           </w:rPr>
@@ -2313,6 +2460,7 @@
         </w:r>
         <w:r>
           <w:rPr>
+            <w:rFonts w:ascii="Arial" w:hAnsi="Arial" w:cs="Arial"/>
             <w:noProof/>
             <w:webHidden/>
           </w:rPr>
@@ -2320,12 +2468,14 @@
         </w:r>
         <w:r>
           <w:rPr>
-            <w:noProof/>
-            <w:webHidden/>
-          </w:rPr>
-        </w:r>
-        <w:r>
-          <w:rPr>
+            <w:rFonts w:ascii="Arial" w:hAnsi="Arial" w:cs="Arial"/>
+            <w:noProof/>
+            <w:webHidden/>
+          </w:rPr>
+        </w:r>
+        <w:r>
+          <w:rPr>
+            <w:rFonts w:ascii="Arial" w:hAnsi="Arial" w:cs="Arial"/>
             <w:noProof/>
             <w:webHidden/>
           </w:rPr>
@@ -2333,6 +2483,7 @@
         </w:r>
         <w:r>
           <w:rPr>
+            <w:rFonts w:ascii="Arial" w:hAnsi="Arial" w:cs="Arial"/>
             <w:noProof/>
             <w:webHidden/>
           </w:rPr>
@@ -2340,6 +2491,7 @@
         </w:r>
         <w:r>
           <w:rPr>
+            <w:rFonts w:ascii="Arial" w:hAnsi="Arial" w:cs="Arial"/>
             <w:noProof/>
             <w:webHidden/>
           </w:rPr>
@@ -2354,7 +2506,7 @@
           <w:tab w:val="left" w:pos="1100"/>
         </w:tabs>
         <w:rPr>
-          <w:rFonts w:asciiTheme="minorHAnsi" w:eastAsiaTheme="minorEastAsia" w:hAnsiTheme="minorHAnsi" w:cstheme="minorBidi"/>
+          <w:rFonts w:ascii="Arial" w:eastAsiaTheme="minorEastAsia" w:hAnsi="Arial" w:cs="Arial"/>
           <w:noProof/>
           <w:sz w:val="22"/>
           <w:szCs w:val="22"/>
@@ -2365,6 +2517,7 @@
         <w:r>
           <w:rPr>
             <w:rStyle w:val="Hyperlink"/>
+            <w:rFonts w:ascii="Arial" w:hAnsi="Arial" w:cs="Arial"/>
             <w:noProof/>
             <w:lang w:val="en-US"/>
           </w:rPr>
@@ -2372,7 +2525,7 @@
         </w:r>
         <w:r>
           <w:rPr>
-            <w:rFonts w:asciiTheme="minorHAnsi" w:eastAsiaTheme="minorEastAsia" w:hAnsiTheme="minorHAnsi" w:cstheme="minorBidi"/>
+            <w:rFonts w:ascii="Arial" w:eastAsiaTheme="minorEastAsia" w:hAnsi="Arial" w:cs="Arial"/>
             <w:noProof/>
             <w:sz w:val="22"/>
             <w:szCs w:val="22"/>
@@ -2383,6 +2536,7 @@
         <w:r>
           <w:rPr>
             <w:rStyle w:val="Hyperlink"/>
+            <w:rFonts w:ascii="Arial" w:hAnsi="Arial" w:cs="Arial"/>
             <w:noProof/>
             <w:lang w:val="en-US"/>
           </w:rPr>
@@ -2390,6 +2544,7 @@
         </w:r>
         <w:r>
           <w:rPr>
+            <w:rFonts w:ascii="Arial" w:hAnsi="Arial" w:cs="Arial"/>
             <w:noProof/>
             <w:webHidden/>
           </w:rPr>
@@ -2397,6 +2552,7 @@
         </w:r>
         <w:r>
           <w:rPr>
+            <w:rFonts w:ascii="Arial" w:hAnsi="Arial" w:cs="Arial"/>
             <w:noProof/>
             <w:webHidden/>
           </w:rPr>
@@ -2404,6 +2560,7 @@
         </w:r>
         <w:r>
           <w:rPr>
+            <w:rFonts w:ascii="Arial" w:hAnsi="Arial" w:cs="Arial"/>
             <w:noProof/>
             <w:webHidden/>
           </w:rPr>
@@ -2411,12 +2568,14 @@
         </w:r>
         <w:r>
           <w:rPr>
-            <w:noProof/>
-            <w:webHidden/>
-          </w:rPr>
-        </w:r>
-        <w:r>
-          <w:rPr>
+            <w:rFonts w:ascii="Arial" w:hAnsi="Arial" w:cs="Arial"/>
+            <w:noProof/>
+            <w:webHidden/>
+          </w:rPr>
+        </w:r>
+        <w:r>
+          <w:rPr>
+            <w:rFonts w:ascii="Arial" w:hAnsi="Arial" w:cs="Arial"/>
             <w:noProof/>
             <w:webHidden/>
           </w:rPr>
@@ -2424,6 +2583,7 @@
         </w:r>
         <w:r>
           <w:rPr>
+            <w:rFonts w:ascii="Arial" w:hAnsi="Arial" w:cs="Arial"/>
             <w:noProof/>
             <w:webHidden/>
           </w:rPr>
@@ -2431,6 +2591,7 @@
         </w:r>
         <w:r>
           <w:rPr>
+            <w:rFonts w:ascii="Arial" w:hAnsi="Arial" w:cs="Arial"/>
             <w:noProof/>
             <w:webHidden/>
           </w:rPr>
@@ -2445,7 +2606,7 @@
           <w:tab w:val="left" w:pos="1100"/>
         </w:tabs>
         <w:rPr>
-          <w:rFonts w:asciiTheme="minorHAnsi" w:eastAsiaTheme="minorEastAsia" w:hAnsiTheme="minorHAnsi" w:cstheme="minorBidi"/>
+          <w:rFonts w:ascii="Arial" w:eastAsiaTheme="minorEastAsia" w:hAnsi="Arial" w:cs="Arial"/>
           <w:noProof/>
           <w:sz w:val="22"/>
           <w:szCs w:val="22"/>
@@ -2456,6 +2617,7 @@
         <w:r>
           <w:rPr>
             <w:rStyle w:val="Hyperlink"/>
+            <w:rFonts w:ascii="Arial" w:hAnsi="Arial" w:cs="Arial"/>
             <w:noProof/>
             <w:lang w:val="en-US"/>
           </w:rPr>
@@ -2463,7 +2625,7 @@
         </w:r>
         <w:r>
           <w:rPr>
-            <w:rFonts w:asciiTheme="minorHAnsi" w:eastAsiaTheme="minorEastAsia" w:hAnsiTheme="minorHAnsi" w:cstheme="minorBidi"/>
+            <w:rFonts w:ascii="Arial" w:eastAsiaTheme="minorEastAsia" w:hAnsi="Arial" w:cs="Arial"/>
             <w:noProof/>
             <w:sz w:val="22"/>
             <w:szCs w:val="22"/>
@@ -2474,6 +2636,7 @@
         <w:r>
           <w:rPr>
             <w:rStyle w:val="Hyperlink"/>
+            <w:rFonts w:ascii="Arial" w:hAnsi="Arial" w:cs="Arial"/>
             <w:noProof/>
             <w:lang w:val="en-US"/>
           </w:rPr>
@@ -2481,6 +2644,7 @@
         </w:r>
         <w:r>
           <w:rPr>
+            <w:rFonts w:ascii="Arial" w:hAnsi="Arial" w:cs="Arial"/>
             <w:noProof/>
             <w:webHidden/>
           </w:rPr>
@@ -2488,6 +2652,7 @@
         </w:r>
         <w:r>
           <w:rPr>
+            <w:rFonts w:ascii="Arial" w:hAnsi="Arial" w:cs="Arial"/>
             <w:noProof/>
             <w:webHidden/>
           </w:rPr>
@@ -2495,6 +2660,7 @@
         </w:r>
         <w:r>
           <w:rPr>
+            <w:rFonts w:ascii="Arial" w:hAnsi="Arial" w:cs="Arial"/>
             <w:noProof/>
             <w:webHidden/>
           </w:rPr>
@@ -2502,12 +2668,14 @@
         </w:r>
         <w:r>
           <w:rPr>
-            <w:noProof/>
-            <w:webHidden/>
-          </w:rPr>
-        </w:r>
-        <w:r>
-          <w:rPr>
+            <w:rFonts w:ascii="Arial" w:hAnsi="Arial" w:cs="Arial"/>
+            <w:noProof/>
+            <w:webHidden/>
+          </w:rPr>
+        </w:r>
+        <w:r>
+          <w:rPr>
+            <w:rFonts w:ascii="Arial" w:hAnsi="Arial" w:cs="Arial"/>
             <w:noProof/>
             <w:webHidden/>
           </w:rPr>
@@ -2515,6 +2683,7 @@
         </w:r>
         <w:r>
           <w:rPr>
+            <w:rFonts w:ascii="Arial" w:hAnsi="Arial" w:cs="Arial"/>
             <w:noProof/>
             <w:webHidden/>
           </w:rPr>
@@ -2522,6 +2691,7 @@
         </w:r>
         <w:r>
           <w:rPr>
+            <w:rFonts w:ascii="Arial" w:hAnsi="Arial" w:cs="Arial"/>
             <w:noProof/>
             <w:webHidden/>
           </w:rPr>
@@ -2533,11 +2703,13 @@
       <w:pPr>
         <w:pStyle w:val="BodyText"/>
         <w:rPr>
-          <w:lang w:val="en-US"/>
-        </w:rPr>
-      </w:pPr>
-      <w:r>
-        <w:rPr>
+          <w:rFonts w:ascii="Arial" w:hAnsi="Arial" w:cs="Arial"/>
+          <w:lang w:val="en-US"/>
+        </w:rPr>
+      </w:pPr>
+      <w:r>
+        <w:rPr>
+          <w:rFonts w:ascii="Arial" w:hAnsi="Arial" w:cs="Arial"/>
           <w:lang w:val="en-US"/>
         </w:rPr>
         <w:fldChar w:fldCharType="end"/>
@@ -2548,7 +2720,7 @@
         <w:widowControl/>
         <w:spacing w:after="200" w:line="276" w:lineRule="auto"/>
         <w:rPr>
-          <w:rFonts w:asciiTheme="majorHAnsi" w:eastAsiaTheme="majorEastAsia" w:hAnsiTheme="majorHAnsi" w:cstheme="majorBidi"/>
+          <w:rFonts w:ascii="Arial" w:eastAsiaTheme="majorEastAsia" w:hAnsi="Arial" w:cs="Arial"/>
           <w:b/>
           <w:bCs/>
           <w:color w:val="365F91" w:themeColor="accent1" w:themeShade="BF"/>
@@ -2557,6 +2729,9 @@
         </w:rPr>
       </w:pPr>
       <w:r>
+        <w:rPr>
+          <w:rFonts w:ascii="Arial" w:hAnsi="Arial" w:cs="Arial"/>
+        </w:rPr>
         <w:br w:type="page"/>
       </w:r>
     </w:p>
@@ -2568,12 +2743,14 @@
           <w:numId w:val="3"/>
         </w:numPr>
         <w:rPr>
+          <w:rFonts w:ascii="Arial" w:hAnsi="Arial" w:cs="Arial"/>
           <w:lang w:val="en-US"/>
         </w:rPr>
       </w:pPr>
       <w:bookmarkStart w:id="0" w:name="_Toc257665743"/>
       <w:r>
         <w:rPr>
+          <w:rFonts w:ascii="Arial" w:hAnsi="Arial" w:cs="Arial"/>
           <w:lang w:val="en-US"/>
         </w:rPr>
         <w:lastRenderedPageBreak/>
@@ -2589,12 +2766,14 @@
           <w:numId w:val="3"/>
         </w:numPr>
         <w:rPr>
+          <w:rFonts w:ascii="Arial" w:hAnsi="Arial" w:cs="Arial"/>
           <w:lang w:val="en-US"/>
         </w:rPr>
       </w:pPr>
       <w:bookmarkStart w:id="1" w:name="_Toc257665744"/>
       <w:r>
         <w:rPr>
+          <w:rFonts w:ascii="Arial" w:hAnsi="Arial" w:cs="Arial"/>
           <w:lang w:val="en-US"/>
         </w:rPr>
         <w:t>Lược đồ thực hiện chức năng cộng điểm (add point sequence diagram)</w:t>
@@ -2606,11 +2785,13 @@
         <w:pStyle w:val="ListParagraph"/>
         <w:ind w:left="765"/>
         <w:rPr>
-          <w:lang w:val="en-US"/>
-        </w:rPr>
-      </w:pPr>
-      <w:r>
-        <w:rPr>
+          <w:rFonts w:ascii="Arial" w:hAnsi="Arial" w:cs="Arial"/>
+          <w:lang w:val="en-US"/>
+        </w:rPr>
+      </w:pPr>
+      <w:r>
+        <w:rPr>
+          <w:rFonts w:ascii="Arial" w:hAnsi="Arial" w:cs="Arial"/>
           <w:noProof/>
           <w:lang w:val="en-US"/>
         </w:rPr>
@@ -2627,83 +2808,6 @@
                 <pic:pic xmlns:pic="http://schemas.openxmlformats.org/drawingml/2006/picture">
                   <pic:nvPicPr>
                     <pic:cNvPr id="0" name="Picture 26" descr="C:\Users\Nguyen Khuyen\vpworkspace\Sequence Diagram Add Point.jpg"/>
-                    <pic:cNvPicPr>
-                      <a:picLocks noChangeAspect="1" noChangeArrowheads="1"/>
-                    </pic:cNvPicPr>
-                  </pic:nvPicPr>
-                  <pic:blipFill>
-                    <a:blip r:embed="rId8"/>
-                    <a:srcRect/>
-                    <a:stretch>
-                      <a:fillRect/>
-                    </a:stretch>
-                  </pic:blipFill>
-                  <pic:spPr bwMode="auto">
-                    <a:xfrm>
-                      <a:off x="0" y="0"/>
-                      <a:ext cx="5943600" cy="2809875"/>
-                    </a:xfrm>
-                    <a:prstGeom prst="rect">
-                      <a:avLst/>
-                    </a:prstGeom>
-                    <a:noFill/>
-                    <a:ln w="9525">
-                      <a:noFill/>
-                      <a:miter lim="800000"/>
-                      <a:headEnd/>
-                      <a:tailEnd/>
-                    </a:ln>
-                  </pic:spPr>
-                </pic:pic>
-              </a:graphicData>
-            </a:graphic>
-          </wp:inline>
-        </w:drawing>
-      </w:r>
-    </w:p>
-    <w:p>
-      <w:pPr>
-        <w:pStyle w:val="Heading2"/>
-        <w:numPr>
-          <w:ilvl w:val="1"/>
-          <w:numId w:val="3"/>
-        </w:numPr>
-        <w:rPr>
-          <w:lang w:val="en-US"/>
-        </w:rPr>
-      </w:pPr>
-      <w:bookmarkStart w:id="2" w:name="_Toc257665745"/>
-      <w:r>
-        <w:rPr>
-          <w:lang w:val="en-US"/>
-        </w:rPr>
-        <w:t>Lược đồ thực hiện chức năng trừ điểm (subtract point sequence diagram)</w:t>
-      </w:r>
-      <w:bookmarkEnd w:id="2"/>
-    </w:p>
-    <w:p>
-      <w:pPr>
-        <w:rPr>
-          <w:lang w:val="en-US"/>
-        </w:rPr>
-      </w:pPr>
-      <w:r>
-        <w:rPr>
-          <w:lang w:val="en-US"/>
-        </w:rPr>
-        <w:drawing>
-          <wp:inline distT="0" distB="0" distL="0" distR="0">
-            <wp:extent cx="5943600" cy="2809875"/>
-            <wp:effectExtent l="19050" t="0" r="0" b="0"/>
-            <wp:docPr id="5" name="Picture 27" descr="C:\Users\Nguyen Khuyen\vpworkspace\Sequence Diagram Subtract Point.jpg"/>
-            <wp:cNvGraphicFramePr>
-              <a:graphicFrameLocks xmlns:a="http://schemas.openxmlformats.org/drawingml/2006/main" noChangeAspect="1"/>
-            </wp:cNvGraphicFramePr>
-            <a:graphic xmlns:a="http://schemas.openxmlformats.org/drawingml/2006/main">
-              <a:graphicData uri="http://schemas.openxmlformats.org/drawingml/2006/picture">
-                <pic:pic xmlns:pic="http://schemas.openxmlformats.org/drawingml/2006/picture">
-                  <pic:nvPicPr>
-                    <pic:cNvPr id="0" name="Picture 27" descr="C:\Users\Nguyen Khuyen\vpworkspace\Sequence Diagram Subtract Point.jpg"/>
                     <pic:cNvPicPr>
                       <a:picLocks noChangeAspect="1" noChangeArrowheads="1"/>
                     </pic:cNvPicPr>
@@ -2740,54 +2844,36 @@
     </w:p>
     <w:p>
       <w:pPr>
-        <w:widowControl/>
-        <w:spacing w:after="200" w:line="276" w:lineRule="auto"/>
-        <w:rPr>
-          <w:lang w:val="en-US"/>
-        </w:rPr>
-      </w:pPr>
-      <w:r>
-        <w:rPr>
-          <w:lang w:val="en-US"/>
-        </w:rPr>
-        <w:br w:type="page"/>
-      </w:r>
-    </w:p>
-    <w:p>
-      <w:pPr>
-        <w:rPr>
-          <w:lang w:val="en-US"/>
-        </w:rPr>
-      </w:pPr>
-    </w:p>
-    <w:p>
-      <w:pPr>
         <w:pStyle w:val="Heading2"/>
         <w:numPr>
           <w:ilvl w:val="1"/>
           <w:numId w:val="3"/>
         </w:numPr>
         <w:rPr>
-          <w:lang w:val="en-US"/>
-        </w:rPr>
-      </w:pPr>
-      <w:bookmarkStart w:id="3" w:name="_Toc257665746"/>
-      <w:r>
-        <w:rPr>
-          <w:lang w:val="en-US"/>
-        </w:rPr>
-        <w:t>Lược đồ thực hiện chức năng đổi điểm lấy quà (exchange point sequence diagram)</w:t>
-      </w:r>
-      <w:bookmarkEnd w:id="3"/>
-    </w:p>
-    <w:p>
-      <w:pPr>
-        <w:rPr>
-          <w:lang w:val="en-US"/>
-        </w:rPr>
-      </w:pPr>
-      <w:r>
-        <w:rPr>
+          <w:rFonts w:ascii="Arial" w:hAnsi="Arial" w:cs="Arial"/>
+          <w:lang w:val="en-US"/>
+        </w:rPr>
+      </w:pPr>
+      <w:bookmarkStart w:id="2" w:name="_Toc257665745"/>
+      <w:r>
+        <w:rPr>
+          <w:rFonts w:ascii="Arial" w:hAnsi="Arial" w:cs="Arial"/>
+          <w:lang w:val="en-US"/>
+        </w:rPr>
+        <w:t>Lược đồ thực hiện chức năng trừ điểm (subtract point sequence diagram)</w:t>
+      </w:r>
+      <w:bookmarkEnd w:id="2"/>
+    </w:p>
+    <w:p>
+      <w:pPr>
+        <w:rPr>
+          <w:rFonts w:ascii="Arial" w:hAnsi="Arial" w:cs="Arial"/>
+          <w:lang w:val="en-US"/>
+        </w:rPr>
+      </w:pPr>
+      <w:r>
+        <w:rPr>
+          <w:rFonts w:ascii="Arial" w:hAnsi="Arial" w:cs="Arial"/>
           <w:noProof/>
           <w:lang w:val="en-US"/>
         </w:rPr>
@@ -2795,7 +2881,7 @@
           <wp:inline distT="0" distB="0" distL="0" distR="0">
             <wp:extent cx="5943600" cy="2809875"/>
             <wp:effectExtent l="19050" t="0" r="0" b="0"/>
-            <wp:docPr id="28" name="Picture 28" descr="C:\Users\Nguyen Khuyen\vpworkspace\Sequence Diagram Exchange Point.jpg"/>
+            <wp:docPr id="5" name="Picture 27" descr="C:\Users\Nguyen Khuyen\vpworkspace\Sequence Diagram Subtract Point.jpg"/>
             <wp:cNvGraphicFramePr>
               <a:graphicFrameLocks xmlns:a="http://schemas.openxmlformats.org/drawingml/2006/main" noChangeAspect="1"/>
             </wp:cNvGraphicFramePr>
@@ -2803,7 +2889,7 @@
               <a:graphicData uri="http://schemas.openxmlformats.org/drawingml/2006/picture">
                 <pic:pic xmlns:pic="http://schemas.openxmlformats.org/drawingml/2006/picture">
                   <pic:nvPicPr>
-                    <pic:cNvPr id="0" name="Picture 28" descr="C:\Users\Nguyen Khuyen\vpworkspace\Sequence Diagram Exchange Point.jpg"/>
+                    <pic:cNvPr id="0" name="Picture 27" descr="C:\Users\Nguyen Khuyen\vpworkspace\Sequence Diagram Subtract Point.jpg"/>
                     <pic:cNvPicPr>
                       <a:picLocks noChangeAspect="1" noChangeArrowheads="1"/>
                     </pic:cNvPicPr>
@@ -2840,18 +2926,142 @@
     </w:p>
     <w:p>
       <w:pPr>
+        <w:widowControl/>
+        <w:spacing w:after="200" w:line="276" w:lineRule="auto"/>
+        <w:rPr>
+          <w:rFonts w:ascii="Arial" w:hAnsi="Arial" w:cs="Arial"/>
+          <w:lang w:val="en-US"/>
+        </w:rPr>
+      </w:pPr>
+      <w:r>
+        <w:rPr>
+          <w:rFonts w:ascii="Arial" w:hAnsi="Arial" w:cs="Arial"/>
+          <w:lang w:val="en-US"/>
+        </w:rPr>
+        <w:br w:type="page"/>
+      </w:r>
+    </w:p>
+    <w:p>
+      <w:pPr>
+        <w:rPr>
+          <w:rFonts w:ascii="Arial" w:hAnsi="Arial" w:cs="Arial"/>
+          <w:lang w:val="en-US"/>
+        </w:rPr>
+      </w:pPr>
+    </w:p>
+    <w:p>
+      <w:pPr>
+        <w:pStyle w:val="Heading2"/>
+        <w:numPr>
+          <w:ilvl w:val="1"/>
+          <w:numId w:val="3"/>
+        </w:numPr>
+        <w:rPr>
+          <w:rFonts w:ascii="Arial" w:hAnsi="Arial" w:cs="Arial"/>
+          <w:lang w:val="en-US"/>
+        </w:rPr>
+      </w:pPr>
+      <w:bookmarkStart w:id="3" w:name="_Toc257665746"/>
+      <w:r>
+        <w:rPr>
+          <w:rFonts w:ascii="Arial" w:hAnsi="Arial" w:cs="Arial"/>
+          <w:lang w:val="en-US"/>
+        </w:rPr>
+        <w:t>Lược đồ thực hiện chức năng đổi điểm lấy quà (exchange point sequence dia</w:t>
+      </w:r>
+      <w:r>
+        <w:rPr>
+          <w:rFonts w:ascii="Arial" w:hAnsi="Arial" w:cs="Arial"/>
+          <w:b w:val="0"/>
+          <w:lang w:val="en-US"/>
+        </w:rPr>
+        <w:t>g</w:t>
+      </w:r>
+      <w:r>
+        <w:rPr>
+          <w:rFonts w:ascii="Arial" w:hAnsi="Arial" w:cs="Arial"/>
+          <w:lang w:val="en-US"/>
+        </w:rPr>
+        <w:t>ram)</w:t>
+      </w:r>
+      <w:bookmarkEnd w:id="3"/>
+    </w:p>
+    <w:p>
+      <w:pPr>
+        <w:rPr>
+          <w:rFonts w:ascii="Arial" w:hAnsi="Arial" w:cs="Arial"/>
+          <w:lang w:val="en-US"/>
+        </w:rPr>
+      </w:pPr>
+      <w:r>
+        <w:rPr>
+          <w:rFonts w:ascii="Arial" w:hAnsi="Arial" w:cs="Arial"/>
+          <w:noProof/>
+          <w:lang w:val="en-US"/>
+        </w:rPr>
+        <w:drawing>
+          <wp:inline distT="0" distB="0" distL="0" distR="0">
+            <wp:extent cx="5943600" cy="2809875"/>
+            <wp:effectExtent l="19050" t="0" r="0" b="0"/>
+            <wp:docPr id="28" name="Picture 28" descr="C:\Users\Nguyen Khuyen\vpworkspace\Sequence Diagram Exchange Point.jpg"/>
+            <wp:cNvGraphicFramePr>
+              <a:graphicFrameLocks xmlns:a="http://schemas.openxmlformats.org/drawingml/2006/main" noChangeAspect="1"/>
+            </wp:cNvGraphicFramePr>
+            <a:graphic xmlns:a="http://schemas.openxmlformats.org/drawingml/2006/main">
+              <a:graphicData uri="http://schemas.openxmlformats.org/drawingml/2006/picture">
+                <pic:pic xmlns:pic="http://schemas.openxmlformats.org/drawingml/2006/picture">
+                  <pic:nvPicPr>
+                    <pic:cNvPr id="0" name="Picture 28" descr="C:\Users\Nguyen Khuyen\vpworkspace\Sequence Diagram Exchange Point.jpg"/>
+                    <pic:cNvPicPr>
+                      <a:picLocks noChangeAspect="1" noChangeArrowheads="1"/>
+                    </pic:cNvPicPr>
+                  </pic:nvPicPr>
+                  <pic:blipFill>
+                    <a:blip r:embed="rId11"/>
+                    <a:srcRect/>
+                    <a:stretch>
+                      <a:fillRect/>
+                    </a:stretch>
+                  </pic:blipFill>
+                  <pic:spPr bwMode="auto">
+                    <a:xfrm>
+                      <a:off x="0" y="0"/>
+                      <a:ext cx="5943600" cy="2809875"/>
+                    </a:xfrm>
+                    <a:prstGeom prst="rect">
+                      <a:avLst/>
+                    </a:prstGeom>
+                    <a:noFill/>
+                    <a:ln w="9525">
+                      <a:noFill/>
+                      <a:miter lim="800000"/>
+                      <a:headEnd/>
+                      <a:tailEnd/>
+                    </a:ln>
+                  </pic:spPr>
+                </pic:pic>
+              </a:graphicData>
+            </a:graphic>
+          </wp:inline>
+        </w:drawing>
+      </w:r>
+    </w:p>
+    <w:p>
+      <w:pPr>
         <w:pStyle w:val="Heading1"/>
         <w:numPr>
           <w:ilvl w:val="0"/>
           <w:numId w:val="3"/>
         </w:numPr>
         <w:rPr>
+          <w:rFonts w:ascii="Arial" w:hAnsi="Arial" w:cs="Arial"/>
           <w:lang w:val="en-US"/>
         </w:rPr>
       </w:pPr>
       <w:bookmarkStart w:id="4" w:name="_Toc257665747"/>
       <w:r>
         <w:rPr>
+          <w:rFonts w:ascii="Arial" w:hAnsi="Arial" w:cs="Arial"/>
           <w:lang w:val="en-US"/>
         </w:rPr>
         <w:t>Giải thích các thành phần trong lược đồ</w:t>
@@ -2866,12 +3076,14 @@
           <w:numId w:val="3"/>
         </w:numPr>
         <w:rPr>
+          <w:rFonts w:ascii="Arial" w:hAnsi="Arial" w:cs="Arial"/>
           <w:lang w:val="en-US"/>
         </w:rPr>
       </w:pPr>
       <w:bookmarkStart w:id="5" w:name="_Toc257665748"/>
       <w:r>
         <w:rPr>
+          <w:rFonts w:ascii="Arial" w:hAnsi="Arial" w:cs="Arial"/>
           <w:lang w:val="en-US"/>
         </w:rPr>
         <w:t>Open</w:t>
@@ -2881,17 +3093,20 @@
     <w:p>
       <w:pPr>
         <w:rPr>
-          <w:lang w:val="en-US"/>
-        </w:rPr>
-      </w:pPr>
-      <w:r>
-        <w:rPr>
+          <w:rFonts w:ascii="Arial" w:hAnsi="Arial" w:cs="Arial"/>
+          <w:lang w:val="en-US"/>
+        </w:rPr>
+      </w:pPr>
+      <w:r>
+        <w:rPr>
+          <w:rFonts w:ascii="Arial" w:hAnsi="Arial" w:cs="Arial"/>
           <w:lang w:val="en-US"/>
         </w:rPr>
         <w:t>Participant thực hiện việc mở kết nối đến cơ sở dữ liệu, được định nghĩa trong package myparticipant</w:t>
       </w:r>
       <w:r>
         <w:rPr>
+          <w:rFonts w:ascii="Arial" w:hAnsi="Arial" w:cs="Arial"/>
           <w:lang w:val="en-US"/>
         </w:rPr>
         <w:t xml:space="preserve"> class Open</w:t>
@@ -2900,18 +3115,21 @@
     <w:p>
       <w:pPr>
         <w:rPr>
-          <w:lang w:val="en-US"/>
-        </w:rPr>
-      </w:pPr>
-    </w:p>
-    <w:p>
-      <w:pPr>
-        <w:rPr>
-          <w:lang w:val="en-US"/>
-        </w:rPr>
-      </w:pPr>
-      <w:r>
-        <w:rPr>
+          <w:rFonts w:ascii="Arial" w:hAnsi="Arial" w:cs="Arial"/>
+          <w:lang w:val="en-US"/>
+        </w:rPr>
+      </w:pPr>
+    </w:p>
+    <w:p>
+      <w:pPr>
+        <w:rPr>
+          <w:rFonts w:ascii="Arial" w:hAnsi="Arial" w:cs="Arial"/>
+          <w:lang w:val="en-US"/>
+        </w:rPr>
+      </w:pPr>
+      <w:r>
+        <w:rPr>
+          <w:rFonts w:ascii="Arial" w:hAnsi="Arial" w:cs="Arial"/>
           <w:lang w:val="en-US"/>
         </w:rPr>
         <w:t>public class Open implements TransactionParticipant {</w:t>
@@ -2920,11 +3138,13 @@
     <w:p>
       <w:pPr>
         <w:rPr>
-          <w:lang w:val="en-US"/>
-        </w:rPr>
-      </w:pPr>
-      <w:r>
-        <w:rPr>
+          <w:rFonts w:ascii="Arial" w:hAnsi="Arial" w:cs="Arial"/>
+          <w:lang w:val="en-US"/>
+        </w:rPr>
+      </w:pPr>
+      <w:r>
+        <w:rPr>
+          <w:rFonts w:ascii="Arial" w:hAnsi="Arial" w:cs="Arial"/>
           <w:lang w:val="en-US"/>
         </w:rPr>
         <w:tab/>
@@ -2934,11 +3154,13 @@
     <w:p>
       <w:pPr>
         <w:rPr>
-          <w:lang w:val="en-US"/>
-        </w:rPr>
-      </w:pPr>
-      <w:r>
-        <w:rPr>
+          <w:rFonts w:ascii="Arial" w:hAnsi="Arial" w:cs="Arial"/>
+          <w:lang w:val="en-US"/>
+        </w:rPr>
+      </w:pPr>
+      <w:r>
+        <w:rPr>
+          <w:rFonts w:ascii="Arial" w:hAnsi="Arial" w:cs="Arial"/>
           <w:lang w:val="en-US"/>
         </w:rPr>
         <w:t>}</w:t>
@@ -2952,12 +3174,14 @@
           <w:numId w:val="3"/>
         </w:numPr>
         <w:rPr>
+          <w:rFonts w:ascii="Arial" w:hAnsi="Arial" w:cs="Arial"/>
           <w:lang w:val="en-US"/>
         </w:rPr>
       </w:pPr>
       <w:bookmarkStart w:id="6" w:name="_Toc257665749"/>
       <w:r>
         <w:rPr>
+          <w:rFonts w:ascii="Arial" w:hAnsi="Arial" w:cs="Arial"/>
           <w:lang w:val="en-US"/>
         </w:rPr>
         <w:t>CheckCard</w:t>
@@ -2967,23 +3191,27 @@
     <w:p>
       <w:pPr>
         <w:rPr>
-          <w:lang w:val="en-US"/>
-        </w:rPr>
-      </w:pPr>
-      <w:r>
-        <w:rPr>
+          <w:rFonts w:ascii="Arial" w:hAnsi="Arial" w:cs="Arial"/>
+          <w:lang w:val="en-US"/>
+        </w:rPr>
+      </w:pPr>
+      <w:r>
+        <w:rPr>
+          <w:rFonts w:ascii="Arial" w:hAnsi="Arial" w:cs="Arial"/>
           <w:lang w:val="en-US"/>
         </w:rPr>
         <w:t>Participant thực hiện việc kiểm tra thẻ có tồn tại trong cơ sở dữ liệu hay không, được định nghĩa trong</w:t>
       </w:r>
       <w:r>
         <w:rPr>
+          <w:rFonts w:ascii="Arial" w:hAnsi="Arial" w:cs="Arial"/>
           <w:lang w:val="en-US"/>
         </w:rPr>
         <w:t xml:space="preserve"> package</w:t>
       </w:r>
       <w:r>
         <w:rPr>
+          <w:rFonts w:ascii="Arial" w:hAnsi="Arial" w:cs="Arial"/>
           <w:lang w:val="en-US"/>
         </w:rPr>
         <w:t xml:space="preserve"> myparticipant class CheckCard</w:t>
@@ -2992,11 +3220,13 @@
     <w:p>
       <w:pPr>
         <w:rPr>
-          <w:lang w:val="en-US"/>
-        </w:rPr>
-      </w:pPr>
-      <w:r>
-        <w:rPr>
+          <w:rFonts w:ascii="Arial" w:hAnsi="Arial" w:cs="Arial"/>
+          <w:lang w:val="en-US"/>
+        </w:rPr>
+      </w:pPr>
+      <w:r>
+        <w:rPr>
+          <w:rFonts w:ascii="Arial" w:hAnsi="Arial" w:cs="Arial"/>
           <w:lang w:val="en-US"/>
         </w:rPr>
         <w:t>public class CheckCard implements TransactionParticipant {</w:t>
@@ -3005,11 +3235,13 @@
     <w:p>
       <w:pPr>
         <w:rPr>
-          <w:lang w:val="en-US"/>
-        </w:rPr>
-      </w:pPr>
-      <w:r>
-        <w:rPr>
+          <w:rFonts w:ascii="Arial" w:hAnsi="Arial" w:cs="Arial"/>
+          <w:lang w:val="en-US"/>
+        </w:rPr>
+      </w:pPr>
+      <w:r>
+        <w:rPr>
+          <w:rFonts w:ascii="Arial" w:hAnsi="Arial" w:cs="Arial"/>
           <w:lang w:val="en-US"/>
         </w:rPr>
         <w:tab/>
@@ -3019,11 +3251,13 @@
     <w:p>
       <w:pPr>
         <w:rPr>
-          <w:lang w:val="en-US"/>
-        </w:rPr>
-      </w:pPr>
-      <w:r>
-        <w:rPr>
+          <w:rFonts w:ascii="Arial" w:hAnsi="Arial" w:cs="Arial"/>
+          <w:lang w:val="en-US"/>
+        </w:rPr>
+      </w:pPr>
+      <w:r>
+        <w:rPr>
+          <w:rFonts w:ascii="Arial" w:hAnsi="Arial" w:cs="Arial"/>
           <w:lang w:val="en-US"/>
         </w:rPr>
         <w:t>}</w:t>
@@ -3037,12 +3271,14 @@
           <w:numId w:val="3"/>
         </w:numPr>
         <w:rPr>
+          <w:rFonts w:ascii="Arial" w:hAnsi="Arial" w:cs="Arial"/>
           <w:lang w:val="en-US"/>
         </w:rPr>
       </w:pPr>
       <w:bookmarkStart w:id="7" w:name="_Toc257665750"/>
       <w:r>
         <w:rPr>
+          <w:rFonts w:ascii="Arial" w:hAnsi="Arial" w:cs="Arial"/>
           <w:lang w:val="en-US"/>
         </w:rPr>
         <w:t>CheckFieldID</w:t>
@@ -3052,17 +3288,20 @@
     <w:p>
       <w:pPr>
         <w:rPr>
-          <w:lang w:val="en-US"/>
-        </w:rPr>
-      </w:pPr>
-      <w:r>
-        <w:rPr>
+          <w:rFonts w:ascii="Arial" w:hAnsi="Arial" w:cs="Arial"/>
+          <w:lang w:val="en-US"/>
+        </w:rPr>
+      </w:pPr>
+      <w:r>
+        <w:rPr>
+          <w:rFonts w:ascii="Arial" w:hAnsi="Arial" w:cs="Arial"/>
           <w:lang w:val="en-US"/>
         </w:rPr>
         <w:t>Participant k</w:t>
       </w:r>
       <w:r>
         <w:rPr>
+          <w:rFonts w:ascii="Arial" w:hAnsi="Arial" w:cs="Arial"/>
           <w:lang w:val="en-US"/>
         </w:rPr>
         <w:t>iểm tra các trường trong message nhận được từ các máy client, được định nghĩa trong package myparticipant class CheckField</w:t>
@@ -3071,11 +3310,13 @@
     <w:p>
       <w:pPr>
         <w:rPr>
-          <w:lang w:val="en-US"/>
-        </w:rPr>
-      </w:pPr>
-      <w:r>
-        <w:rPr>
+          <w:rFonts w:ascii="Arial" w:hAnsi="Arial" w:cs="Arial"/>
+          <w:lang w:val="en-US"/>
+        </w:rPr>
+      </w:pPr>
+      <w:r>
+        <w:rPr>
+          <w:rFonts w:ascii="Arial" w:hAnsi="Arial" w:cs="Arial"/>
           <w:lang w:val="en-US"/>
         </w:rPr>
         <w:t>public class CheckField implements TransactionParticipant,Configurable {</w:t>
@@ -3084,11 +3325,13 @@
     <w:p>
       <w:pPr>
         <w:rPr>
-          <w:lang w:val="en-US"/>
-        </w:rPr>
-      </w:pPr>
-      <w:r>
-        <w:rPr>
+          <w:rFonts w:ascii="Arial" w:hAnsi="Arial" w:cs="Arial"/>
+          <w:lang w:val="en-US"/>
+        </w:rPr>
+      </w:pPr>
+      <w:r>
+        <w:rPr>
+          <w:rFonts w:ascii="Arial" w:hAnsi="Arial" w:cs="Arial"/>
           <w:lang w:val="en-US"/>
         </w:rPr>
         <w:tab/>
@@ -3098,11 +3341,13 @@
     <w:p>
       <w:pPr>
         <w:rPr>
-          <w:lang w:val="en-US"/>
-        </w:rPr>
-      </w:pPr>
-      <w:r>
-        <w:rPr>
+          <w:rFonts w:ascii="Arial" w:hAnsi="Arial" w:cs="Arial"/>
+          <w:lang w:val="en-US"/>
+        </w:rPr>
+      </w:pPr>
+      <w:r>
+        <w:rPr>
+          <w:rFonts w:ascii="Arial" w:hAnsi="Arial" w:cs="Arial"/>
           <w:lang w:val="en-US"/>
         </w:rPr>
         <w:t>}</w:t>
@@ -3116,12 +3361,14 @@
           <w:numId w:val="3"/>
         </w:numPr>
         <w:rPr>
+          <w:rFonts w:ascii="Arial" w:hAnsi="Arial" w:cs="Arial"/>
           <w:lang w:val="en-US"/>
         </w:rPr>
       </w:pPr>
       <w:bookmarkStart w:id="8" w:name="_Toc257665751"/>
       <w:r>
         <w:rPr>
+          <w:rFonts w:ascii="Arial" w:hAnsi="Arial" w:cs="Arial"/>
           <w:lang w:val="en-US"/>
         </w:rPr>
         <w:lastRenderedPageBreak/>
@@ -3132,17 +3379,20 @@
     <w:p>
       <w:pPr>
         <w:rPr>
-          <w:lang w:val="en-US"/>
-        </w:rPr>
-      </w:pPr>
-      <w:r>
-        <w:rPr>
+          <w:rFonts w:ascii="Arial" w:hAnsi="Arial" w:cs="Arial"/>
+          <w:lang w:val="en-US"/>
+        </w:rPr>
+      </w:pPr>
+      <w:r>
+        <w:rPr>
+          <w:rFonts w:ascii="Arial" w:hAnsi="Arial" w:cs="Arial"/>
           <w:lang w:val="en-US"/>
         </w:rPr>
         <w:t>Participant thực hiện k</w:t>
       </w:r>
       <w:r>
         <w:rPr>
+          <w:rFonts w:ascii="Arial" w:hAnsi="Arial" w:cs="Arial"/>
           <w:lang w:val="en-US"/>
         </w:rPr>
         <w:t>iểm tra cửa hàng thực hiện tác vụ có tồn tại trong CSDL hay ko, được định nghĩa trong package myparticipant class CheckMerchant</w:t>
@@ -3151,11 +3401,13 @@
     <w:p>
       <w:pPr>
         <w:rPr>
-          <w:lang w:val="en-US"/>
-        </w:rPr>
-      </w:pPr>
-      <w:r>
-        <w:rPr>
+          <w:rFonts w:ascii="Arial" w:hAnsi="Arial" w:cs="Arial"/>
+          <w:lang w:val="en-US"/>
+        </w:rPr>
+      </w:pPr>
+      <w:r>
+        <w:rPr>
+          <w:rFonts w:ascii="Arial" w:hAnsi="Arial" w:cs="Arial"/>
           <w:lang w:val="en-US"/>
         </w:rPr>
         <w:t>public class CheckMerchant implements TransactionParticipant {</w:t>
@@ -3164,11 +3416,13 @@
     <w:p>
       <w:pPr>
         <w:rPr>
-          <w:lang w:val="en-US"/>
-        </w:rPr>
-      </w:pPr>
-      <w:r>
-        <w:rPr>
+          <w:rFonts w:ascii="Arial" w:hAnsi="Arial" w:cs="Arial"/>
+          <w:lang w:val="en-US"/>
+        </w:rPr>
+      </w:pPr>
+      <w:r>
+        <w:rPr>
+          <w:rFonts w:ascii="Arial" w:hAnsi="Arial" w:cs="Arial"/>
           <w:lang w:val="en-US"/>
         </w:rPr>
         <w:tab/>
@@ -3178,11 +3432,13 @@
     <w:p>
       <w:pPr>
         <w:rPr>
-          <w:lang w:val="en-US"/>
-        </w:rPr>
-      </w:pPr>
-      <w:r>
-        <w:rPr>
+          <w:rFonts w:ascii="Arial" w:hAnsi="Arial" w:cs="Arial"/>
+          <w:lang w:val="en-US"/>
+        </w:rPr>
+      </w:pPr>
+      <w:r>
+        <w:rPr>
+          <w:rFonts w:ascii="Arial" w:hAnsi="Arial" w:cs="Arial"/>
           <w:lang w:val="en-US"/>
         </w:rPr>
         <w:t>}</w:t>
@@ -3196,12 +3452,14 @@
           <w:numId w:val="3"/>
         </w:numPr>
         <w:rPr>
+          <w:rFonts w:ascii="Arial" w:hAnsi="Arial" w:cs="Arial"/>
           <w:lang w:val="en-US"/>
         </w:rPr>
       </w:pPr>
       <w:bookmarkStart w:id="9" w:name="_Toc257665752"/>
       <w:r>
         <w:rPr>
+          <w:rFonts w:ascii="Arial" w:hAnsi="Arial" w:cs="Arial"/>
           <w:lang w:val="en-US"/>
         </w:rPr>
         <w:t>CheckPoSCC</w:t>
@@ -3211,17 +3469,20 @@
     <w:p>
       <w:pPr>
         <w:rPr>
-          <w:lang w:val="en-US"/>
-        </w:rPr>
-      </w:pPr>
-      <w:r>
-        <w:rPr>
+          <w:rFonts w:ascii="Arial" w:hAnsi="Arial" w:cs="Arial"/>
+          <w:lang w:val="en-US"/>
+        </w:rPr>
+      </w:pPr>
+      <w:r>
+        <w:rPr>
+          <w:rFonts w:ascii="Arial" w:hAnsi="Arial" w:cs="Arial"/>
           <w:lang w:val="en-US"/>
         </w:rPr>
         <w:t>Participant k</w:t>
       </w:r>
       <w:r>
         <w:rPr>
+          <w:rFonts w:ascii="Arial" w:hAnsi="Arial" w:cs="Arial"/>
           <w:lang w:val="en-US"/>
         </w:rPr>
         <w:t>iểm tra các thiết bị kết nối đến hệ thống, được định nghĩa trong package myparticipant class CheckPoSCC</w:t>
@@ -3230,11 +3491,13 @@
     <w:p>
       <w:pPr>
         <w:rPr>
-          <w:lang w:val="en-US"/>
-        </w:rPr>
-      </w:pPr>
-      <w:r>
-        <w:rPr>
+          <w:rFonts w:ascii="Arial" w:hAnsi="Arial" w:cs="Arial"/>
+          <w:lang w:val="en-US"/>
+        </w:rPr>
+      </w:pPr>
+      <w:r>
+        <w:rPr>
+          <w:rFonts w:ascii="Arial" w:hAnsi="Arial" w:cs="Arial"/>
           <w:lang w:val="en-US"/>
         </w:rPr>
         <w:t>public class CheckPoSCC implements TransactionParticipant {</w:t>
@@ -3243,11 +3506,13 @@
     <w:p>
       <w:pPr>
         <w:rPr>
-          <w:lang w:val="en-US"/>
-        </w:rPr>
-      </w:pPr>
-      <w:r>
-        <w:rPr>
+          <w:rFonts w:ascii="Arial" w:hAnsi="Arial" w:cs="Arial"/>
+          <w:lang w:val="en-US"/>
+        </w:rPr>
+      </w:pPr>
+      <w:r>
+        <w:rPr>
+          <w:rFonts w:ascii="Arial" w:hAnsi="Arial" w:cs="Arial"/>
           <w:lang w:val="en-US"/>
         </w:rPr>
         <w:tab/>
@@ -3257,11 +3522,13 @@
     <w:p>
       <w:pPr>
         <w:rPr>
-          <w:lang w:val="en-US"/>
-        </w:rPr>
-      </w:pPr>
-      <w:r>
-        <w:rPr>
+          <w:rFonts w:ascii="Arial" w:hAnsi="Arial" w:cs="Arial"/>
+          <w:lang w:val="en-US"/>
+        </w:rPr>
+      </w:pPr>
+      <w:r>
+        <w:rPr>
+          <w:rFonts w:ascii="Arial" w:hAnsi="Arial" w:cs="Arial"/>
           <w:lang w:val="en-US"/>
         </w:rPr>
         <w:t>}</w:t>
@@ -3275,12 +3542,14 @@
           <w:numId w:val="3"/>
         </w:numPr>
         <w:rPr>
+          <w:rFonts w:ascii="Arial" w:hAnsi="Arial" w:cs="Arial"/>
           <w:lang w:val="en-US"/>
         </w:rPr>
       </w:pPr>
       <w:bookmarkStart w:id="10" w:name="_Toc257665753"/>
       <w:r>
         <w:rPr>
+          <w:rFonts w:ascii="Arial" w:hAnsi="Arial" w:cs="Arial"/>
           <w:lang w:val="en-US"/>
         </w:rPr>
         <w:t>AddPoint</w:t>
@@ -3290,11 +3559,13 @@
     <w:p>
       <w:pPr>
         <w:rPr>
-          <w:lang w:val="en-US"/>
-        </w:rPr>
-      </w:pPr>
-      <w:r>
-        <w:rPr>
+          <w:rFonts w:ascii="Arial" w:hAnsi="Arial" w:cs="Arial"/>
+          <w:lang w:val="en-US"/>
+        </w:rPr>
+      </w:pPr>
+      <w:r>
+        <w:rPr>
+          <w:rFonts w:ascii="Arial" w:hAnsi="Arial" w:cs="Arial"/>
           <w:lang w:val="en-US"/>
         </w:rPr>
         <w:t>Participant chính thực hiện tác vụ cộng điểm cho khách hàng, được định nghĩa trong package myparticipant class AddPoint</w:t>
@@ -3303,11 +3574,13 @@
     <w:p>
       <w:pPr>
         <w:rPr>
-          <w:lang w:val="en-US"/>
-        </w:rPr>
-      </w:pPr>
-      <w:r>
-        <w:rPr>
+          <w:rFonts w:ascii="Arial" w:hAnsi="Arial" w:cs="Arial"/>
+          <w:lang w:val="en-US"/>
+        </w:rPr>
+      </w:pPr>
+      <w:r>
+        <w:rPr>
+          <w:rFonts w:ascii="Arial" w:hAnsi="Arial" w:cs="Arial"/>
           <w:lang w:val="en-US"/>
         </w:rPr>
         <w:t>public class AddPoint implements TransactionParticipant {</w:t>
@@ -3316,11 +3589,13 @@
     <w:p>
       <w:pPr>
         <w:rPr>
-          <w:lang w:val="en-US"/>
-        </w:rPr>
-      </w:pPr>
-      <w:r>
-        <w:rPr>
+          <w:rFonts w:ascii="Arial" w:hAnsi="Arial" w:cs="Arial"/>
+          <w:lang w:val="en-US"/>
+        </w:rPr>
+      </w:pPr>
+      <w:r>
+        <w:rPr>
+          <w:rFonts w:ascii="Arial" w:hAnsi="Arial" w:cs="Arial"/>
           <w:lang w:val="en-US"/>
         </w:rPr>
         <w:tab/>
@@ -3330,11 +3605,13 @@
     <w:p>
       <w:pPr>
         <w:rPr>
-          <w:lang w:val="en-US"/>
-        </w:rPr>
-      </w:pPr>
-      <w:r>
-        <w:rPr>
+          <w:rFonts w:ascii="Arial" w:hAnsi="Arial" w:cs="Arial"/>
+          <w:lang w:val="en-US"/>
+        </w:rPr>
+      </w:pPr>
+      <w:r>
+        <w:rPr>
+          <w:rFonts w:ascii="Arial" w:hAnsi="Arial" w:cs="Arial"/>
           <w:lang w:val="en-US"/>
         </w:rPr>
         <w:t>}</w:t>
@@ -3348,12 +3625,14 @@
           <w:numId w:val="3"/>
         </w:numPr>
         <w:rPr>
+          <w:rFonts w:ascii="Arial" w:hAnsi="Arial" w:cs="Arial"/>
           <w:lang w:val="en-US"/>
         </w:rPr>
       </w:pPr>
       <w:bookmarkStart w:id="11" w:name="_Toc257665754"/>
       <w:r>
         <w:rPr>
+          <w:rFonts w:ascii="Arial" w:hAnsi="Arial" w:cs="Arial"/>
           <w:lang w:val="en-US"/>
         </w:rPr>
         <w:t>SubtractPoint</w:t>
@@ -3363,11 +3642,13 @@
     <w:p>
       <w:pPr>
         <w:rPr>
-          <w:lang w:val="en-US"/>
-        </w:rPr>
-      </w:pPr>
-      <w:r>
-        <w:rPr>
+          <w:rFonts w:ascii="Arial" w:hAnsi="Arial" w:cs="Arial"/>
+          <w:lang w:val="en-US"/>
+        </w:rPr>
+      </w:pPr>
+      <w:r>
+        <w:rPr>
+          <w:rFonts w:ascii="Arial" w:hAnsi="Arial" w:cs="Arial"/>
           <w:lang w:val="en-US"/>
         </w:rPr>
         <w:t>Participant chính thực hiện tác vụ trừ điểm của khách hàng, được định nghĩa trong package myparticipant class SubtractPoint</w:t>
@@ -3376,11 +3657,13 @@
     <w:p>
       <w:pPr>
         <w:rPr>
-          <w:lang w:val="en-US"/>
-        </w:rPr>
-      </w:pPr>
-      <w:r>
-        <w:rPr>
+          <w:rFonts w:ascii="Arial" w:hAnsi="Arial" w:cs="Arial"/>
+          <w:lang w:val="en-US"/>
+        </w:rPr>
+      </w:pPr>
+      <w:r>
+        <w:rPr>
+          <w:rFonts w:ascii="Arial" w:hAnsi="Arial" w:cs="Arial"/>
           <w:lang w:val="en-US"/>
         </w:rPr>
         <w:t>public class SubtractPoint implements TransactionParticipant {</w:t>
@@ -3389,11 +3672,13 @@
     <w:p>
       <w:pPr>
         <w:rPr>
-          <w:lang w:val="en-US"/>
-        </w:rPr>
-      </w:pPr>
-      <w:r>
-        <w:rPr>
+          <w:rFonts w:ascii="Arial" w:hAnsi="Arial" w:cs="Arial"/>
+          <w:lang w:val="en-US"/>
+        </w:rPr>
+      </w:pPr>
+      <w:r>
+        <w:rPr>
+          <w:rFonts w:ascii="Arial" w:hAnsi="Arial" w:cs="Arial"/>
           <w:lang w:val="en-US"/>
         </w:rPr>
         <w:tab/>
@@ -3403,11 +3688,13 @@
     <w:p>
       <w:pPr>
         <w:rPr>
-          <w:lang w:val="en-US"/>
-        </w:rPr>
-      </w:pPr>
-      <w:r>
-        <w:rPr>
+          <w:rFonts w:ascii="Arial" w:hAnsi="Arial" w:cs="Arial"/>
+          <w:lang w:val="en-US"/>
+        </w:rPr>
+      </w:pPr>
+      <w:r>
+        <w:rPr>
+          <w:rFonts w:ascii="Arial" w:hAnsi="Arial" w:cs="Arial"/>
           <w:lang w:val="en-US"/>
         </w:rPr>
         <w:t>}</w:t>
@@ -3421,12 +3708,14 @@
           <w:numId w:val="3"/>
         </w:numPr>
         <w:rPr>
+          <w:rFonts w:ascii="Arial" w:hAnsi="Arial" w:cs="Arial"/>
           <w:lang w:val="en-US"/>
         </w:rPr>
       </w:pPr>
       <w:bookmarkStart w:id="12" w:name="_Toc257665755"/>
       <w:r>
         <w:rPr>
+          <w:rFonts w:ascii="Arial" w:hAnsi="Arial" w:cs="Arial"/>
           <w:lang w:val="en-US"/>
         </w:rPr>
         <w:t>ExchangePoint</w:t>
@@ -3436,11 +3725,13 @@
     <w:p>
       <w:pPr>
         <w:rPr>
-          <w:lang w:val="en-US"/>
-        </w:rPr>
-      </w:pPr>
-      <w:r>
-        <w:rPr>
+          <w:rFonts w:ascii="Arial" w:hAnsi="Arial" w:cs="Arial"/>
+          <w:lang w:val="en-US"/>
+        </w:rPr>
+      </w:pPr>
+      <w:r>
+        <w:rPr>
+          <w:rFonts w:ascii="Arial" w:hAnsi="Arial" w:cs="Arial"/>
           <w:lang w:val="en-US"/>
         </w:rPr>
         <w:t>Participant chính thực hiện tác vụ đổi điểm lấy quà cho khách hàng, được định nghĩa trong package myparticipant class ExchangePoint</w:t>
@@ -3449,23 +3740,27 @@
     <w:p>
       <w:pPr>
         <w:rPr>
-          <w:lang w:val="en-US"/>
-        </w:rPr>
-      </w:pPr>
-      <w:r>
-        <w:rPr>
+          <w:rFonts w:ascii="Arial" w:hAnsi="Arial" w:cs="Arial"/>
+          <w:lang w:val="en-US"/>
+        </w:rPr>
+      </w:pPr>
+      <w:r>
+        <w:rPr>
+          <w:rFonts w:ascii="Arial" w:hAnsi="Arial" w:cs="Arial"/>
           <w:lang w:val="en-US"/>
         </w:rPr>
         <w:t xml:space="preserve">public class </w:t>
       </w:r>
       <w:r>
         <w:rPr>
+          <w:rFonts w:ascii="Arial" w:hAnsi="Arial" w:cs="Arial"/>
           <w:lang w:val="en-US"/>
         </w:rPr>
         <w:t>Exchange</w:t>
       </w:r>
       <w:r>
         <w:rPr>
+          <w:rFonts w:ascii="Arial" w:hAnsi="Arial" w:cs="Arial"/>
           <w:lang w:val="en-US"/>
         </w:rPr>
         <w:t>Point implements TransactionParticipant {</w:t>
@@ -3474,11 +3769,13 @@
     <w:p>
       <w:pPr>
         <w:rPr>
-          <w:lang w:val="en-US"/>
-        </w:rPr>
-      </w:pPr>
-      <w:r>
-        <w:rPr>
+          <w:rFonts w:ascii="Arial" w:hAnsi="Arial" w:cs="Arial"/>
+          <w:lang w:val="en-US"/>
+        </w:rPr>
+      </w:pPr>
+      <w:r>
+        <w:rPr>
+          <w:rFonts w:ascii="Arial" w:hAnsi="Arial" w:cs="Arial"/>
           <w:lang w:val="en-US"/>
         </w:rPr>
         <w:tab/>
@@ -3488,11 +3785,13 @@
     <w:p>
       <w:pPr>
         <w:rPr>
-          <w:lang w:val="en-US"/>
-        </w:rPr>
-      </w:pPr>
-      <w:r>
-        <w:rPr>
+          <w:rFonts w:ascii="Arial" w:hAnsi="Arial" w:cs="Arial"/>
+          <w:lang w:val="en-US"/>
+        </w:rPr>
+      </w:pPr>
+      <w:r>
+        <w:rPr>
+          <w:rFonts w:ascii="Arial" w:hAnsi="Arial" w:cs="Arial"/>
           <w:lang w:val="en-US"/>
         </w:rPr>
         <w:t>}</w:t>
@@ -3501,6 +3800,7 @@
     <w:p>
       <w:pPr>
         <w:rPr>
+          <w:rFonts w:ascii="Arial" w:hAnsi="Arial" w:cs="Arial"/>
           <w:lang w:val="en-US"/>
         </w:rPr>
       </w:pPr>
@@ -3513,12 +3813,14 @@
           <w:numId w:val="3"/>
         </w:numPr>
         <w:rPr>
+          <w:rFonts w:ascii="Arial" w:hAnsi="Arial" w:cs="Arial"/>
           <w:lang w:val="en-US"/>
         </w:rPr>
       </w:pPr>
       <w:bookmarkStart w:id="13" w:name="_Toc257665756"/>
       <w:r>
         <w:rPr>
+          <w:rFonts w:ascii="Arial" w:hAnsi="Arial" w:cs="Arial"/>
           <w:lang w:val="en-US"/>
         </w:rPr>
         <w:t>JPOS_CustomerBUS</w:t>
@@ -3528,11 +3830,13 @@
     <w:p>
       <w:pPr>
         <w:rPr>
-          <w:lang w:val="en-US"/>
-        </w:rPr>
-      </w:pPr>
-      <w:r>
-        <w:rPr>
+          <w:rFonts w:ascii="Arial" w:hAnsi="Arial" w:cs="Arial"/>
+          <w:lang w:val="en-US"/>
+        </w:rPr>
+      </w:pPr>
+      <w:r>
+        <w:rPr>
+          <w:rFonts w:ascii="Arial" w:hAnsi="Arial" w:cs="Arial"/>
           <w:lang w:val="en-US"/>
         </w:rPr>
         <w:t>Lớp Bussiness thực hiện các nghiệp vụ của khách hàng, được định nghĩa trong package bus class</w:t>
@@ -3541,11 +3845,13 @@
     <w:p>
       <w:pPr>
         <w:rPr>
-          <w:lang w:val="en-US"/>
-        </w:rPr>
-      </w:pPr>
-      <w:r>
-        <w:rPr>
+          <w:rFonts w:ascii="Arial" w:hAnsi="Arial" w:cs="Arial"/>
+          <w:lang w:val="en-US"/>
+        </w:rPr>
+      </w:pPr>
+      <w:r>
+        <w:rPr>
+          <w:rFonts w:ascii="Arial" w:hAnsi="Arial" w:cs="Arial"/>
           <w:lang w:val="en-US"/>
         </w:rPr>
         <w:t>public class JPOS_CustomerBUS {</w:t>
@@ -3554,30 +3860,29 @@
     <w:p>
       <w:pPr>
         <w:rPr>
-          <w:lang w:val="en-US"/>
-        </w:rPr>
-      </w:pPr>
-      <w:r>
-        <w:rPr>
+          <w:rFonts w:ascii="Arial" w:hAnsi="Arial" w:cs="Arial"/>
+          <w:lang w:val="en-US"/>
+        </w:rPr>
+      </w:pPr>
+      <w:r>
+        <w:rPr>
+          <w:rFonts w:ascii="Arial" w:hAnsi="Arial" w:cs="Arial"/>
           <w:lang w:val="en-US"/>
         </w:rPr>
         <w:tab/>
-      </w:r>
-      <w:r>
-        <w:rPr>
-          <w:lang w:val="en-US"/>
-        </w:rPr>
         <w:t>//</w:t>
       </w:r>
     </w:p>
     <w:p>
       <w:pPr>
         <w:rPr>
-          <w:lang w:val="en-US"/>
-        </w:rPr>
-      </w:pPr>
-      <w:r>
-        <w:rPr>
+          <w:rFonts w:ascii="Arial" w:hAnsi="Arial" w:cs="Arial"/>
+          <w:lang w:val="en-US"/>
+        </w:rPr>
+      </w:pPr>
+      <w:r>
+        <w:rPr>
+          <w:rFonts w:ascii="Arial" w:hAnsi="Arial" w:cs="Arial"/>
           <w:lang w:val="en-US"/>
         </w:rPr>
         <w:t xml:space="preserve">} </w:t>
@@ -3591,12 +3896,14 @@
           <w:numId w:val="3"/>
         </w:numPr>
         <w:rPr>
+          <w:rFonts w:ascii="Arial" w:hAnsi="Arial" w:cs="Arial"/>
           <w:lang w:val="en-US"/>
         </w:rPr>
       </w:pPr>
       <w:bookmarkStart w:id="14" w:name="_Toc257665757"/>
       <w:r>
         <w:rPr>
+          <w:rFonts w:ascii="Arial" w:hAnsi="Arial" w:cs="Arial"/>
           <w:lang w:val="en-US"/>
         </w:rPr>
         <w:t>JPOS_CustomerDAO</w:t>
@@ -3606,55 +3913,51 @@
     <w:p>
       <w:pPr>
         <w:rPr>
-          <w:lang w:val="en-US"/>
-        </w:rPr>
-      </w:pPr>
-      <w:r>
-        <w:rPr>
+          <w:rFonts w:ascii="Arial" w:hAnsi="Arial" w:cs="Arial"/>
+          <w:lang w:val="en-US"/>
+        </w:rPr>
+      </w:pPr>
+      <w:r>
+        <w:rPr>
+          <w:rFonts w:ascii="Arial" w:hAnsi="Arial" w:cs="Arial"/>
           <w:lang w:val="en-US"/>
         </w:rPr>
         <w:t>Lớp data access thực hiện các nghiệp vụ của khách hàng thao tác với cơ sở dữ liệu</w:t>
       </w:r>
       <w:r>
         <w:rPr>
-          <w:lang w:val="en-US"/>
-        </w:rPr>
-        <w:t xml:space="preserve">, được định nghĩa trong package dao class </w:t>
-      </w:r>
-      <w:r>
-        <w:rPr>
-          <w:lang w:val="en-US"/>
-        </w:rPr>
-        <w:t>JPOS_CustomerDAO</w:t>
-      </w:r>
-      <w:r>
-        <w:rPr>
-          <w:lang w:val="en-US"/>
-        </w:rPr>
-        <w:t xml:space="preserve"> với IJPOS_Customer là interface class</w:t>
-      </w:r>
-    </w:p>
-    <w:p>
-      <w:pPr>
-        <w:rPr>
-          <w:lang w:val="en-US"/>
-        </w:rPr>
-      </w:pPr>
-      <w:r>
-        <w:rPr>
-          <w:lang w:val="en-US"/>
-        </w:rPr>
+          <w:rFonts w:ascii="Arial" w:hAnsi="Arial" w:cs="Arial"/>
+          <w:lang w:val="en-US"/>
+        </w:rPr>
+        <w:t>, được định nghĩa trong package dao class JPOS_CustomerDAO với IJPOS_Customer là interface class</w:t>
+      </w:r>
+    </w:p>
+    <w:p>
+      <w:pPr>
+        <w:rPr>
+          <w:rFonts w:ascii="Arial" w:hAnsi="Arial" w:cs="Arial"/>
+          <w:lang w:val="en-US"/>
+        </w:rPr>
+      </w:pPr>
+      <w:r>
+        <w:rPr>
+          <w:rFonts w:ascii="Arial" w:hAnsi="Arial" w:cs="Arial"/>
+          <w:lang w:val="en-US"/>
+        </w:rPr>
+        <w:lastRenderedPageBreak/>
         <w:t>public class JPOS_CustomerDAO implements IJPOS_Customer {</w:t>
       </w:r>
     </w:p>
     <w:p>
       <w:pPr>
         <w:rPr>
-          <w:lang w:val="en-US"/>
-        </w:rPr>
-      </w:pPr>
-      <w:r>
-        <w:rPr>
+          <w:rFonts w:ascii="Arial" w:hAnsi="Arial" w:cs="Arial"/>
+          <w:lang w:val="en-US"/>
+        </w:rPr>
+      </w:pPr>
+      <w:r>
+        <w:rPr>
+          <w:rFonts w:ascii="Arial" w:hAnsi="Arial" w:cs="Arial"/>
           <w:lang w:val="en-US"/>
         </w:rPr>
         <w:tab/>
@@ -3664,20 +3967,22 @@
     <w:p>
       <w:pPr>
         <w:rPr>
-          <w:lang w:val="en-US"/>
-        </w:rPr>
-      </w:pPr>
-      <w:r>
-        <w:rPr>
-          <w:lang w:val="en-US"/>
-        </w:rPr>
-        <w:lastRenderedPageBreak/>
+          <w:rFonts w:ascii="Arial" w:hAnsi="Arial" w:cs="Arial"/>
+          <w:lang w:val="en-US"/>
+        </w:rPr>
+      </w:pPr>
+      <w:r>
+        <w:rPr>
+          <w:rFonts w:ascii="Arial" w:hAnsi="Arial" w:cs="Arial"/>
+          <w:lang w:val="en-US"/>
+        </w:rPr>
         <w:t>}</w:t>
       </w:r>
     </w:p>
     <w:p>
       <w:pPr>
         <w:rPr>
+          <w:rFonts w:ascii="Arial" w:hAnsi="Arial" w:cs="Arial"/>
           <w:lang w:val="en-US"/>
         </w:rPr>
       </w:pPr>
@@ -3690,12 +3995,14 @@
           <w:numId w:val="3"/>
         </w:numPr>
         <w:rPr>
+          <w:rFonts w:ascii="Arial" w:hAnsi="Arial" w:cs="Arial"/>
           <w:lang w:val="en-US"/>
         </w:rPr>
       </w:pPr>
       <w:bookmarkStart w:id="15" w:name="_Toc257665758"/>
       <w:r>
         <w:rPr>
+          <w:rFonts w:ascii="Arial" w:hAnsi="Arial" w:cs="Arial"/>
           <w:lang w:val="en-US"/>
         </w:rPr>
         <w:t>Close</w:t>
@@ -3705,11 +4012,13 @@
     <w:p>
       <w:pPr>
         <w:rPr>
-          <w:lang w:val="en-US"/>
-        </w:rPr>
-      </w:pPr>
-      <w:r>
-        <w:rPr>
+          <w:rFonts w:ascii="Arial" w:hAnsi="Arial" w:cs="Arial"/>
+          <w:lang w:val="en-US"/>
+        </w:rPr>
+      </w:pPr>
+      <w:r>
+        <w:rPr>
+          <w:rFonts w:ascii="Arial" w:hAnsi="Arial" w:cs="Arial"/>
           <w:lang w:val="en-US"/>
         </w:rPr>
         <w:t>Participant thực hiện việc đóng kết nối sau 1 transaction, được định nghĩa trong class Close, package myparticipant</w:t>
@@ -3718,11 +4027,13 @@
     <w:p>
       <w:pPr>
         <w:rPr>
-          <w:lang w:val="en-US"/>
-        </w:rPr>
-      </w:pPr>
-      <w:r>
-        <w:rPr>
+          <w:rFonts w:ascii="Arial" w:hAnsi="Arial" w:cs="Arial"/>
+          <w:lang w:val="en-US"/>
+        </w:rPr>
+      </w:pPr>
+      <w:r>
+        <w:rPr>
+          <w:rFonts w:ascii="Arial" w:hAnsi="Arial" w:cs="Arial"/>
           <w:lang w:val="en-US"/>
         </w:rPr>
         <w:t>public class Close implements AbortParticipant {</w:t>
@@ -3731,11 +4042,13 @@
     <w:p>
       <w:pPr>
         <w:rPr>
-          <w:lang w:val="en-US"/>
-        </w:rPr>
-      </w:pPr>
-      <w:r>
-        <w:rPr>
+          <w:rFonts w:ascii="Arial" w:hAnsi="Arial" w:cs="Arial"/>
+          <w:lang w:val="en-US"/>
+        </w:rPr>
+      </w:pPr>
+      <w:r>
+        <w:rPr>
+          <w:rFonts w:ascii="Arial" w:hAnsi="Arial" w:cs="Arial"/>
           <w:lang w:val="en-US"/>
         </w:rPr>
         <w:tab/>
@@ -3745,11 +4058,13 @@
     <w:p>
       <w:pPr>
         <w:rPr>
-          <w:lang w:val="en-US"/>
-        </w:rPr>
-      </w:pPr>
-      <w:r>
-        <w:rPr>
+          <w:rFonts w:ascii="Arial" w:hAnsi="Arial" w:cs="Arial"/>
+          <w:lang w:val="en-US"/>
+        </w:rPr>
+      </w:pPr>
+      <w:r>
+        <w:rPr>
+          <w:rFonts w:ascii="Arial" w:hAnsi="Arial" w:cs="Arial"/>
           <w:lang w:val="en-US"/>
         </w:rPr>
         <w:t>}</w:t>
@@ -3763,12 +4078,14 @@
           <w:numId w:val="3"/>
         </w:numPr>
         <w:rPr>
+          <w:rFonts w:ascii="Arial" w:hAnsi="Arial" w:cs="Arial"/>
           <w:lang w:val="en-US"/>
         </w:rPr>
       </w:pPr>
       <w:bookmarkStart w:id="16" w:name="_Toc257665759"/>
       <w:r>
         <w:rPr>
+          <w:rFonts w:ascii="Arial" w:hAnsi="Arial" w:cs="Arial"/>
           <w:lang w:val="en-US"/>
         </w:rPr>
         <w:t>SendResponse</w:t>
@@ -3778,11 +4095,13 @@
     <w:p>
       <w:pPr>
         <w:rPr>
-          <w:lang w:val="en-US"/>
-        </w:rPr>
-      </w:pPr>
-      <w:r>
-        <w:rPr>
+          <w:rFonts w:ascii="Arial" w:hAnsi="Arial" w:cs="Arial"/>
+          <w:lang w:val="en-US"/>
+        </w:rPr>
+      </w:pPr>
+      <w:r>
+        <w:rPr>
+          <w:rFonts w:ascii="Arial" w:hAnsi="Arial" w:cs="Arial"/>
           <w:lang w:val="en-US"/>
         </w:rPr>
         <w:t>Participant thực hiện tác vụ phản hồi thông điệp lại các máy POS hoặc các thiết bị kết nối đến hệ thống theo chuẩn message ISO8583</w:t>
@@ -3791,11 +4110,13 @@
     <w:p>
       <w:pPr>
         <w:rPr>
-          <w:lang w:val="en-US"/>
-        </w:rPr>
-      </w:pPr>
-      <w:r>
-        <w:rPr>
+          <w:rFonts w:ascii="Arial" w:hAnsi="Arial" w:cs="Arial"/>
+          <w:lang w:val="en-US"/>
+        </w:rPr>
+      </w:pPr>
+      <w:r>
+        <w:rPr>
+          <w:rFonts w:ascii="Arial" w:hAnsi="Arial" w:cs="Arial"/>
           <w:lang w:val="en-US"/>
         </w:rPr>
         <w:t>public class SendResponse implements AbortParticipant {</w:t>
@@ -3804,11 +4125,13 @@
     <w:p>
       <w:pPr>
         <w:rPr>
-          <w:lang w:val="en-US"/>
-        </w:rPr>
-      </w:pPr>
-      <w:r>
-        <w:rPr>
+          <w:rFonts w:ascii="Arial" w:hAnsi="Arial" w:cs="Arial"/>
+          <w:lang w:val="en-US"/>
+        </w:rPr>
+      </w:pPr>
+      <w:r>
+        <w:rPr>
+          <w:rFonts w:ascii="Arial" w:hAnsi="Arial" w:cs="Arial"/>
           <w:lang w:val="en-US"/>
         </w:rPr>
         <w:tab/>
@@ -3818,18 +4141,20 @@
     <w:p>
       <w:pPr>
         <w:rPr>
-          <w:lang w:val="en-US"/>
-        </w:rPr>
-      </w:pPr>
-      <w:r>
-        <w:rPr>
+          <w:rFonts w:ascii="Arial" w:hAnsi="Arial" w:cs="Arial"/>
+          <w:lang w:val="en-US"/>
+        </w:rPr>
+      </w:pPr>
+      <w:r>
+        <w:rPr>
+          <w:rFonts w:ascii="Arial" w:hAnsi="Arial" w:cs="Arial"/>
           <w:lang w:val="en-US"/>
         </w:rPr>
         <w:t>}</w:t>
       </w:r>
     </w:p>
     <w:sectPr>
-      <w:headerReference w:type="default" r:id="rId11"/>
+      <w:headerReference w:type="default" r:id="rId12"/>
       <w:pgSz w:w="12240" w:h="15840"/>
       <w:pgMar w:top="1440" w:right="1440" w:bottom="1440" w:left="1440" w:header="720" w:footer="720" w:gutter="0"/>
       <w:cols w:space="720"/>
@@ -3889,8 +4214,8 @@
       <w:tblLook w:val="01E0"/>
     </w:tblPr>
     <w:tblGrid>
-      <w:gridCol w:w="2400"/>
-      <w:gridCol w:w="7176"/>
+      <w:gridCol w:w="2406"/>
+      <w:gridCol w:w="7170"/>
     </w:tblGrid>
     <w:tr>
       <w:tc>
@@ -4140,19 +4465,7 @@
             <w:rPr>
               <w:lang w:val="en-US"/>
             </w:rPr>
-            <w:t xml:space="preserve">Ngày: </w:t>
-          </w:r>
-          <w:r>
-            <w:rPr>
-              <w:lang w:val="en-US"/>
-            </w:rPr>
-            <w:t>2</w:t>
-          </w:r>
-          <w:r>
-            <w:rPr>
-              <w:lang w:val="en-US"/>
-            </w:rPr>
-            <w:t>6</w:t>
+            <w:t>Ngày: 26</w:t>
           </w:r>
           <w:r>
             <w:rPr>
@@ -5215,4 +5528,16 @@
   <a:objectDefaults/>
   <a:extraClrSchemeLst/>
 </a:theme>
+</file>
+
+<file path=customXml/item1.xml><?xml version="1.0" encoding="utf-8"?>
+<b:Sources xmlns:b="http://schemas.openxmlformats.org/officeDocument/2006/bibliography" xmlns="http://schemas.openxmlformats.org/officeDocument/2006/bibliography" SelectedStyle="\APA.XSL" StyleName="APA"/>
+</file>
+
+<file path=customXml/itemProps1.xml><?xml version="1.0" encoding="utf-8"?>
+<ds:datastoreItem xmlns:ds="http://schemas.openxmlformats.org/officeDocument/2006/customXml" ds:itemID="{2626C8F1-7124-4029-A509-597D692C4E87}">
+  <ds:schemaRefs>
+    <ds:schemaRef ds:uri="http://schemas.openxmlformats.org/officeDocument/2006/bibliography"/>
+  </ds:schemaRefs>
+</ds:datastoreItem>
 </file>
</xml_diff>